<commit_message>
se modifico los arboles
</commit_message>
<xml_diff>
--- a/Practica 2/Practica 2.docx
+++ b/Practica 2/Practica 2.docx
@@ -216,7 +216,15 @@
           <w:sz w:val="36"/>
           <w:szCs w:val="20"/>
         </w:rPr>
-        <w:t xml:space="preserve">Villanueva Arana José Antonio          </w:t>
+        <w:t xml:space="preserve">Villanueva Arana José Antonio         </w:t>
+      </w:r>
+      <w:r>
+        <w:rPr>
+          <w:b/>
+          <w:sz w:val="36"/>
+          <w:szCs w:val="20"/>
+        </w:rPr>
+        <w:t>19-003-0135</w:t>
       </w:r>
     </w:p>
     <w:p>
@@ -272,6 +280,19 @@
     </w:p>
     <w:p>
       <w:pPr>
+        <w:tabs>
+          <w:tab w:val="center" w:pos="5399"/>
+        </w:tabs>
+        <w:ind w:left="-15"/>
+        <w:rPr>
+          <w:b/>
+          <w:sz w:val="36"/>
+          <w:szCs w:val="20"/>
+        </w:rPr>
+      </w:pPr>
+    </w:p>
+    <w:p>
+      <w:pPr>
         <w:rPr>
           <w:rFonts w:ascii="Times New Roman" w:hAnsi="Times New Roman"/>
           <w:b/>
@@ -287,6 +308,7 @@
           <w:sz w:val="24"/>
           <w:szCs w:val="24"/>
         </w:rPr>
+        <w:lastRenderedPageBreak/>
         <w:t xml:space="preserve">¿Cuál es el problema de ambigüedad de </w:t>
       </w:r>
       <w:bookmarkStart w:id="0" w:name="docs-internal-guid-5be49aba-7fff-4ef8-f8"/>
@@ -350,7 +372,6 @@
           <w:sz w:val="24"/>
           <w:szCs w:val="24"/>
         </w:rPr>
-        <w:lastRenderedPageBreak/>
         <w:t xml:space="preserve">El problema de ambigüedad de </w:t>
       </w:r>
       <w:proofErr w:type="spellStart"/>
@@ -459,15 +480,7 @@
           <w:sz w:val="24"/>
           <w:szCs w:val="24"/>
         </w:rPr>
-        <w:t xml:space="preserve"> y no queda claro con que sentencia</w:t>
-      </w:r>
-      <w:r>
-        <w:rPr>
-          <w:rFonts w:ascii="Times New Roman" w:hAnsi="Times New Roman" w:cs="Times New Roman"/>
-          <w:sz w:val="24"/>
-          <w:szCs w:val="24"/>
-        </w:rPr>
-        <w:t xml:space="preserve"> </w:t>
+        <w:t xml:space="preserve"> y no queda claro con que sentencia </w:t>
       </w:r>
       <w:proofErr w:type="spellStart"/>
       <w:r>
@@ -684,9 +697,61 @@
           <w:sz w:val="24"/>
           <w:szCs w:val="24"/>
         </w:rPr>
-        <w:t xml:space="preserve">Ejemplo de </w:t>
-      </w:r>
-      <w:r>
+        <w:t>Ejemplo de cadena:</w:t>
+      </w:r>
+    </w:p>
+    <w:p>
+      <w:pPr>
+        <w:rPr>
+          <w:rFonts w:ascii="Times New Roman" w:hAnsi="Times New Roman" w:cs="Times New Roman"/>
+          <w:sz w:val="24"/>
+          <w:szCs w:val="24"/>
+        </w:rPr>
+      </w:pPr>
+      <w:r>
+        <w:rPr>
+          <w:rFonts w:ascii="Times New Roman" w:hAnsi="Times New Roman" w:cs="Times New Roman"/>
+          <w:sz w:val="24"/>
+          <w:szCs w:val="24"/>
+        </w:rPr>
+        <w:t xml:space="preserve">id + id * id           </w:t>
+      </w:r>
+    </w:p>
+    <w:p>
+      <w:pPr>
+        <w:rPr>
+          <w:rFonts w:ascii="Times New Roman" w:hAnsi="Times New Roman" w:cs="Times New Roman"/>
+          <w:sz w:val="24"/>
+          <w:szCs w:val="24"/>
+        </w:rPr>
+      </w:pPr>
+      <w:r>
+        <w:rPr>
+          <w:rFonts w:ascii="Times New Roman" w:hAnsi="Times New Roman" w:cs="Times New Roman"/>
+          <w:sz w:val="24"/>
+          <w:szCs w:val="24"/>
+        </w:rPr>
+        <w:t xml:space="preserve">En esta situación no se especifica la precedencia de + y *, ni el orden de evaluación, esto hace que haya 2 </w:t>
+      </w:r>
+      <w:r>
+        <w:rPr>
+          <w:rFonts w:ascii="Times New Roman" w:hAnsi="Times New Roman" w:cs="Times New Roman"/>
+          <w:sz w:val="24"/>
+          <w:szCs w:val="24"/>
+        </w:rPr>
+        <w:t>á</w:t>
+      </w:r>
+      <w:r>
+        <w:rPr>
+          <w:rFonts w:ascii="Times New Roman" w:hAnsi="Times New Roman" w:cs="Times New Roman"/>
+          <w:sz w:val="24"/>
+          <w:szCs w:val="24"/>
+        </w:rPr>
+        <w:t>rboles de evaluación, lo cual indica ambigüedad.</w:t>
+      </w:r>
+    </w:p>
+    <w:p>
+      <w:pPr>
         <w:rPr>
           <w:rFonts w:ascii="Times New Roman" w:hAnsi="Times New Roman" w:cs="Times New Roman"/>
           <w:b/>
@@ -694,63 +759,8 @@
           <w:sz w:val="24"/>
           <w:szCs w:val="24"/>
         </w:rPr>
-        <w:t>cadena:</w:t>
-      </w:r>
-    </w:p>
-    <w:p>
-      <w:pPr>
-        <w:rPr>
-          <w:rFonts w:ascii="Times New Roman" w:hAnsi="Times New Roman" w:cs="Times New Roman"/>
-          <w:sz w:val="24"/>
-          <w:szCs w:val="24"/>
-        </w:rPr>
-      </w:pPr>
-      <w:r>
-        <w:rPr>
-          <w:rFonts w:ascii="Times New Roman" w:hAnsi="Times New Roman" w:cs="Times New Roman"/>
-          <w:sz w:val="24"/>
-          <w:szCs w:val="24"/>
-        </w:rPr>
-        <w:t xml:space="preserve">id + id * id           </w:t>
-      </w:r>
-    </w:p>
-    <w:p>
-      <w:pPr>
-        <w:rPr>
-          <w:rFonts w:ascii="Times New Roman" w:hAnsi="Times New Roman" w:cs="Times New Roman"/>
-          <w:sz w:val="24"/>
-          <w:szCs w:val="24"/>
-        </w:rPr>
-      </w:pPr>
-      <w:r>
-        <w:rPr>
-          <w:rFonts w:ascii="Times New Roman" w:hAnsi="Times New Roman" w:cs="Times New Roman"/>
-          <w:sz w:val="24"/>
-          <w:szCs w:val="24"/>
-        </w:rPr>
-        <w:t xml:space="preserve">En esta situación no se especifica la precedencia de + y *, ni el orden de evaluación, esto hace que haya 2 </w:t>
-      </w:r>
-      <w:proofErr w:type="spellStart"/>
-      <w:r>
-        <w:rPr>
-          <w:rFonts w:ascii="Times New Roman" w:hAnsi="Times New Roman" w:cs="Times New Roman"/>
-          <w:sz w:val="24"/>
-          <w:szCs w:val="24"/>
-        </w:rPr>
-        <w:t>arboles</w:t>
-      </w:r>
-      <w:proofErr w:type="spellEnd"/>
-      <w:r>
-        <w:rPr>
-          <w:rFonts w:ascii="Times New Roman" w:hAnsi="Times New Roman" w:cs="Times New Roman"/>
-          <w:sz w:val="24"/>
-          <w:szCs w:val="24"/>
-        </w:rPr>
-        <w:t xml:space="preserve"> de evaluación, lo cual indica ambigüedad.</w:t>
-      </w:r>
-    </w:p>
-    <w:p>
-      <w:pPr>
+      </w:pPr>
+      <w:r>
         <w:rPr>
           <w:rFonts w:ascii="Times New Roman" w:hAnsi="Times New Roman" w:cs="Times New Roman"/>
           <w:b/>
@@ -758,8 +768,962 @@
           <w:sz w:val="24"/>
           <w:szCs w:val="24"/>
         </w:rPr>
-      </w:pPr>
-      <w:r>
+        <w:t>Arbole ambiguo 1:</w:t>
+      </w:r>
+    </w:p>
+    <w:p>
+      <w:pPr>
+        <w:rPr>
+          <w:rFonts w:ascii="Times New Roman" w:hAnsi="Times New Roman" w:cs="Times New Roman"/>
+          <w:sz w:val="24"/>
+          <w:szCs w:val="24"/>
+        </w:rPr>
+      </w:pPr>
+      <w:r>
+        <w:rPr>
+          <w:rFonts w:ascii="Times New Roman" w:hAnsi="Times New Roman" w:cs="Times New Roman"/>
+          <w:noProof/>
+          <w:sz w:val="24"/>
+          <w:szCs w:val="24"/>
+        </w:rPr>
+        <mc:AlternateContent>
+          <mc:Choice Requires="wps">
+            <w:drawing>
+              <wp:anchor distT="0" distB="0" distL="114300" distR="114300" simplePos="0" relativeHeight="251661312" behindDoc="0" locked="0" layoutInCell="1" allowOverlap="1" wp14:anchorId="1B5920F9" wp14:editId="2A153678">
+                <wp:simplePos x="0" y="0"/>
+                <wp:positionH relativeFrom="column">
+                  <wp:posOffset>2160155</wp:posOffset>
+                </wp:positionH>
+                <wp:positionV relativeFrom="paragraph">
+                  <wp:posOffset>164746</wp:posOffset>
+                </wp:positionV>
+                <wp:extent cx="135012" cy="120437"/>
+                <wp:effectExtent l="0" t="0" r="36830" b="32385"/>
+                <wp:wrapNone/>
+                <wp:docPr id="13" name="Conector recto 13"/>
+                <wp:cNvGraphicFramePr/>
+                <a:graphic xmlns:a="http://schemas.openxmlformats.org/drawingml/2006/main">
+                  <a:graphicData uri="http://schemas.microsoft.com/office/word/2010/wordprocessingShape">
+                    <wps:wsp>
+                      <wps:cNvCnPr/>
+                      <wps:spPr>
+                        <a:xfrm>
+                          <a:off x="0" y="0"/>
+                          <a:ext cx="135012" cy="120437"/>
+                        </a:xfrm>
+                        <a:prstGeom prst="line">
+                          <a:avLst/>
+                        </a:prstGeom>
+                        <a:ln>
+                          <a:solidFill>
+                            <a:schemeClr val="tx1"/>
+                          </a:solidFill>
+                        </a:ln>
+                      </wps:spPr>
+                      <wps:style>
+                        <a:lnRef idx="1">
+                          <a:schemeClr val="accent1"/>
+                        </a:lnRef>
+                        <a:fillRef idx="0">
+                          <a:schemeClr val="accent1"/>
+                        </a:fillRef>
+                        <a:effectRef idx="0">
+                          <a:schemeClr val="accent1"/>
+                        </a:effectRef>
+                        <a:fontRef idx="minor">
+                          <a:schemeClr val="tx1"/>
+                        </a:fontRef>
+                      </wps:style>
+                      <wps:bodyPr/>
+                    </wps:wsp>
+                  </a:graphicData>
+                </a:graphic>
+                <wp14:sizeRelH relativeFrom="margin">
+                  <wp14:pctWidth>0</wp14:pctWidth>
+                </wp14:sizeRelH>
+                <wp14:sizeRelV relativeFrom="margin">
+                  <wp14:pctHeight>0</wp14:pctHeight>
+                </wp14:sizeRelV>
+              </wp:anchor>
+            </w:drawing>
+          </mc:Choice>
+          <mc:Fallback>
+            <w:pict>
+              <v:line w14:anchorId="62A97B2D" id="Conector recto 13" o:spid="_x0000_s1026" style="position:absolute;z-index:251661312;visibility:visible;mso-wrap-style:square;mso-width-percent:0;mso-height-percent:0;mso-wrap-distance-left:9pt;mso-wrap-distance-top:0;mso-wrap-distance-right:9pt;mso-wrap-distance-bottom:0;mso-position-horizontal:absolute;mso-position-horizontal-relative:text;mso-position-vertical:absolute;mso-position-vertical-relative:text;mso-width-percent:0;mso-height-percent:0;mso-width-relative:margin;mso-height-relative:margin" from="170.1pt,12.95pt" to="180.75pt,22.45pt" o:gfxdata="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" strokecolor="black [3213]" strokeweight=".5pt">
+                <v:stroke joinstyle="miter"/>
+              </v:line>
+            </w:pict>
+          </mc:Fallback>
+        </mc:AlternateContent>
+      </w:r>
+      <w:r>
+        <w:rPr>
+          <w:rFonts w:ascii="Times New Roman" w:hAnsi="Times New Roman" w:cs="Times New Roman"/>
+          <w:noProof/>
+          <w:sz w:val="24"/>
+          <w:szCs w:val="24"/>
+        </w:rPr>
+        <mc:AlternateContent>
+          <mc:Choice Requires="wps">
+            <w:drawing>
+              <wp:anchor distT="0" distB="0" distL="114300" distR="114300" simplePos="0" relativeHeight="251659264" behindDoc="0" locked="0" layoutInCell="1" allowOverlap="1" wp14:anchorId="2DE43960" wp14:editId="092E020F">
+                <wp:simplePos x="0" y="0"/>
+                <wp:positionH relativeFrom="column">
+                  <wp:posOffset>1834515</wp:posOffset>
+                </wp:positionH>
+                <wp:positionV relativeFrom="paragraph">
+                  <wp:posOffset>170180</wp:posOffset>
+                </wp:positionV>
+                <wp:extent cx="171450" cy="114300"/>
+                <wp:effectExtent l="0" t="0" r="19050" b="19050"/>
+                <wp:wrapNone/>
+                <wp:docPr id="7" name="Conector recto 7"/>
+                <wp:cNvGraphicFramePr/>
+                <a:graphic xmlns:a="http://schemas.openxmlformats.org/drawingml/2006/main">
+                  <a:graphicData uri="http://schemas.microsoft.com/office/word/2010/wordprocessingShape">
+                    <wps:wsp>
+                      <wps:cNvCnPr/>
+                      <wps:spPr>
+                        <a:xfrm flipH="1">
+                          <a:off x="0" y="0"/>
+                          <a:ext cx="171450" cy="114300"/>
+                        </a:xfrm>
+                        <a:prstGeom prst="line">
+                          <a:avLst/>
+                        </a:prstGeom>
+                        <a:ln>
+                          <a:solidFill>
+                            <a:schemeClr val="tx1"/>
+                          </a:solidFill>
+                        </a:ln>
+                      </wps:spPr>
+                      <wps:style>
+                        <a:lnRef idx="1">
+                          <a:schemeClr val="accent1"/>
+                        </a:lnRef>
+                        <a:fillRef idx="0">
+                          <a:schemeClr val="accent1"/>
+                        </a:fillRef>
+                        <a:effectRef idx="0">
+                          <a:schemeClr val="accent1"/>
+                        </a:effectRef>
+                        <a:fontRef idx="minor">
+                          <a:schemeClr val="tx1"/>
+                        </a:fontRef>
+                      </wps:style>
+                      <wps:bodyPr/>
+                    </wps:wsp>
+                  </a:graphicData>
+                </a:graphic>
+              </wp:anchor>
+            </w:drawing>
+          </mc:Choice>
+          <mc:Fallback>
+            <w:pict>
+              <v:line w14:anchorId="53EDE9CF" id="Conector recto 7" o:spid="_x0000_s1026" style="position:absolute;flip:x;z-index:251659264;visibility:visible;mso-wrap-style:square;mso-wrap-distance-left:9pt;mso-wrap-distance-top:0;mso-wrap-distance-right:9pt;mso-wrap-distance-bottom:0;mso-position-horizontal:absolute;mso-position-horizontal-relative:text;mso-position-vertical:absolute;mso-position-vertical-relative:text" from="144.45pt,13.4pt" to="157.95pt,22.4pt" o:gfxdata="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" strokecolor="black [3213]" strokeweight=".5pt">
+                <v:stroke joinstyle="miter"/>
+              </v:line>
+            </w:pict>
+          </mc:Fallback>
+        </mc:AlternateContent>
+      </w:r>
+      <w:r>
+        <w:rPr>
+          <w:rFonts w:ascii="Times New Roman" w:hAnsi="Times New Roman" w:cs="Times New Roman"/>
+          <w:sz w:val="24"/>
+          <w:szCs w:val="24"/>
+        </w:rPr>
+        <w:t xml:space="preserve">                                                     E</w:t>
+      </w:r>
+    </w:p>
+    <w:p>
+      <w:pPr>
+        <w:rPr>
+          <w:rFonts w:ascii="Times New Roman" w:hAnsi="Times New Roman" w:cs="Times New Roman"/>
+          <w:sz w:val="24"/>
+          <w:szCs w:val="24"/>
+        </w:rPr>
+      </w:pPr>
+      <w:r>
+        <w:rPr>
+          <w:rFonts w:ascii="Times New Roman" w:hAnsi="Times New Roman" w:cs="Times New Roman"/>
+          <w:noProof/>
+          <w:sz w:val="24"/>
+          <w:szCs w:val="24"/>
+        </w:rPr>
+        <mc:AlternateContent>
+          <mc:Choice Requires="wps">
+            <w:drawing>
+              <wp:anchor distT="0" distB="0" distL="114300" distR="114300" simplePos="0" relativeHeight="251665408" behindDoc="0" locked="0" layoutInCell="1" allowOverlap="1" wp14:anchorId="45D148EC" wp14:editId="56FB7B45">
+                <wp:simplePos x="0" y="0"/>
+                <wp:positionH relativeFrom="column">
+                  <wp:posOffset>2089580</wp:posOffset>
+                </wp:positionH>
+                <wp:positionV relativeFrom="paragraph">
+                  <wp:posOffset>153780</wp:posOffset>
+                </wp:positionV>
+                <wp:extent cx="153040" cy="128875"/>
+                <wp:effectExtent l="0" t="0" r="18415" b="24130"/>
+                <wp:wrapNone/>
+                <wp:docPr id="18" name="Conector recto 18"/>
+                <wp:cNvGraphicFramePr/>
+                <a:graphic xmlns:a="http://schemas.openxmlformats.org/drawingml/2006/main">
+                  <a:graphicData uri="http://schemas.microsoft.com/office/word/2010/wordprocessingShape">
+                    <wps:wsp>
+                      <wps:cNvCnPr/>
+                      <wps:spPr>
+                        <a:xfrm flipH="1">
+                          <a:off x="0" y="0"/>
+                          <a:ext cx="153040" cy="128875"/>
+                        </a:xfrm>
+                        <a:prstGeom prst="line">
+                          <a:avLst/>
+                        </a:prstGeom>
+                        <a:ln>
+                          <a:solidFill>
+                            <a:schemeClr val="tx1"/>
+                          </a:solidFill>
+                        </a:ln>
+                      </wps:spPr>
+                      <wps:style>
+                        <a:lnRef idx="1">
+                          <a:schemeClr val="accent1"/>
+                        </a:lnRef>
+                        <a:fillRef idx="0">
+                          <a:schemeClr val="accent1"/>
+                        </a:fillRef>
+                        <a:effectRef idx="0">
+                          <a:schemeClr val="accent1"/>
+                        </a:effectRef>
+                        <a:fontRef idx="minor">
+                          <a:schemeClr val="tx1"/>
+                        </a:fontRef>
+                      </wps:style>
+                      <wps:bodyPr/>
+                    </wps:wsp>
+                  </a:graphicData>
+                </a:graphic>
+                <wp14:sizeRelH relativeFrom="margin">
+                  <wp14:pctWidth>0</wp14:pctWidth>
+                </wp14:sizeRelH>
+                <wp14:sizeRelV relativeFrom="margin">
+                  <wp14:pctHeight>0</wp14:pctHeight>
+                </wp14:sizeRelV>
+              </wp:anchor>
+            </w:drawing>
+          </mc:Choice>
+          <mc:Fallback>
+            <w:pict>
+              <v:line w14:anchorId="27F8A07E" id="Conector recto 18" o:spid="_x0000_s1026" style="position:absolute;flip:x;z-index:251665408;visibility:visible;mso-wrap-style:square;mso-width-percent:0;mso-height-percent:0;mso-wrap-distance-left:9pt;mso-wrap-distance-top:0;mso-wrap-distance-right:9pt;mso-wrap-distance-bottom:0;mso-position-horizontal:absolute;mso-position-horizontal-relative:text;mso-position-vertical:absolute;mso-position-vertical-relative:text;mso-width-percent:0;mso-height-percent:0;mso-width-relative:margin;mso-height-relative:margin" from="164.55pt,12.1pt" to="176.6pt,22.25pt" o:gfxdata="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" strokecolor="black [3213]" strokeweight=".5pt">
+                <v:stroke joinstyle="miter"/>
+              </v:line>
+            </w:pict>
+          </mc:Fallback>
+        </mc:AlternateContent>
+      </w:r>
+      <w:r>
+        <w:rPr>
+          <w:rFonts w:ascii="Times New Roman" w:hAnsi="Times New Roman" w:cs="Times New Roman"/>
+          <w:noProof/>
+          <w:sz w:val="24"/>
+          <w:szCs w:val="24"/>
+        </w:rPr>
+        <mc:AlternateContent>
+          <mc:Choice Requires="wps">
+            <w:drawing>
+              <wp:anchor distT="0" distB="0" distL="114300" distR="114300" simplePos="0" relativeHeight="251669504" behindDoc="0" locked="0" layoutInCell="1" allowOverlap="1" wp14:anchorId="71AE9B93" wp14:editId="60871259">
+                <wp:simplePos x="0" y="0"/>
+                <wp:positionH relativeFrom="column">
+                  <wp:posOffset>2365742</wp:posOffset>
+                </wp:positionH>
+                <wp:positionV relativeFrom="paragraph">
+                  <wp:posOffset>148411</wp:posOffset>
+                </wp:positionV>
+                <wp:extent cx="110464" cy="128108"/>
+                <wp:effectExtent l="0" t="0" r="23495" b="24765"/>
+                <wp:wrapNone/>
+                <wp:docPr id="20" name="Conector recto 20"/>
+                <wp:cNvGraphicFramePr/>
+                <a:graphic xmlns:a="http://schemas.openxmlformats.org/drawingml/2006/main">
+                  <a:graphicData uri="http://schemas.microsoft.com/office/word/2010/wordprocessingShape">
+                    <wps:wsp>
+                      <wps:cNvCnPr/>
+                      <wps:spPr>
+                        <a:xfrm flipH="1" flipV="1">
+                          <a:off x="0" y="0"/>
+                          <a:ext cx="110464" cy="128108"/>
+                        </a:xfrm>
+                        <a:prstGeom prst="line">
+                          <a:avLst/>
+                        </a:prstGeom>
+                        <a:ln>
+                          <a:solidFill>
+                            <a:schemeClr val="tx1"/>
+                          </a:solidFill>
+                        </a:ln>
+                      </wps:spPr>
+                      <wps:style>
+                        <a:lnRef idx="1">
+                          <a:schemeClr val="accent1"/>
+                        </a:lnRef>
+                        <a:fillRef idx="0">
+                          <a:schemeClr val="accent1"/>
+                        </a:fillRef>
+                        <a:effectRef idx="0">
+                          <a:schemeClr val="accent1"/>
+                        </a:effectRef>
+                        <a:fontRef idx="minor">
+                          <a:schemeClr val="tx1"/>
+                        </a:fontRef>
+                      </wps:style>
+                      <wps:bodyPr/>
+                    </wps:wsp>
+                  </a:graphicData>
+                </a:graphic>
+                <wp14:sizeRelH relativeFrom="margin">
+                  <wp14:pctWidth>0</wp14:pctWidth>
+                </wp14:sizeRelH>
+                <wp14:sizeRelV relativeFrom="margin">
+                  <wp14:pctHeight>0</wp14:pctHeight>
+                </wp14:sizeRelV>
+              </wp:anchor>
+            </w:drawing>
+          </mc:Choice>
+          <mc:Fallback>
+            <w:pict>
+              <v:line w14:anchorId="34D0A718" id="Conector recto 20" o:spid="_x0000_s1026" style="position:absolute;flip:x y;z-index:251669504;visibility:visible;mso-wrap-style:square;mso-width-percent:0;mso-height-percent:0;mso-wrap-distance-left:9pt;mso-wrap-distance-top:0;mso-wrap-distance-right:9pt;mso-wrap-distance-bottom:0;mso-position-horizontal:absolute;mso-position-horizontal-relative:text;mso-position-vertical:absolute;mso-position-vertical-relative:text;mso-width-percent:0;mso-height-percent:0;mso-width-relative:margin;mso-height-relative:margin" from="186.3pt,11.7pt" to="195pt,21.8pt" o:gfxdata="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" strokecolor="black [3213]" strokeweight=".5pt">
+                <v:stroke joinstyle="miter"/>
+              </v:line>
+            </w:pict>
+          </mc:Fallback>
+        </mc:AlternateContent>
+      </w:r>
+      <w:r>
+        <w:rPr>
+          <w:rFonts w:ascii="Times New Roman" w:hAnsi="Times New Roman" w:cs="Times New Roman"/>
+          <w:noProof/>
+          <w:sz w:val="24"/>
+          <w:szCs w:val="24"/>
+        </w:rPr>
+        <mc:AlternateContent>
+          <mc:Choice Requires="wps">
+            <w:drawing>
+              <wp:anchor distT="0" distB="0" distL="114300" distR="114300" simplePos="0" relativeHeight="251667456" behindDoc="0" locked="0" layoutInCell="1" allowOverlap="1" wp14:anchorId="22145602" wp14:editId="098A3881">
+                <wp:simplePos x="0" y="0"/>
+                <wp:positionH relativeFrom="column">
+                  <wp:posOffset>2294642</wp:posOffset>
+                </wp:positionH>
+                <wp:positionV relativeFrom="paragraph">
+                  <wp:posOffset>166055</wp:posOffset>
+                </wp:positionV>
+                <wp:extent cx="132" cy="150354"/>
+                <wp:effectExtent l="0" t="0" r="38100" b="21590"/>
+                <wp:wrapNone/>
+                <wp:docPr id="19" name="Conector recto 19"/>
+                <wp:cNvGraphicFramePr/>
+                <a:graphic xmlns:a="http://schemas.openxmlformats.org/drawingml/2006/main">
+                  <a:graphicData uri="http://schemas.microsoft.com/office/word/2010/wordprocessingShape">
+                    <wps:wsp>
+                      <wps:cNvCnPr/>
+                      <wps:spPr>
+                        <a:xfrm>
+                          <a:off x="0" y="0"/>
+                          <a:ext cx="132" cy="150354"/>
+                        </a:xfrm>
+                        <a:prstGeom prst="line">
+                          <a:avLst/>
+                        </a:prstGeom>
+                        <a:ln>
+                          <a:solidFill>
+                            <a:schemeClr val="tx1"/>
+                          </a:solidFill>
+                        </a:ln>
+                      </wps:spPr>
+                      <wps:style>
+                        <a:lnRef idx="1">
+                          <a:schemeClr val="accent1"/>
+                        </a:lnRef>
+                        <a:fillRef idx="0">
+                          <a:schemeClr val="accent1"/>
+                        </a:fillRef>
+                        <a:effectRef idx="0">
+                          <a:schemeClr val="accent1"/>
+                        </a:effectRef>
+                        <a:fontRef idx="minor">
+                          <a:schemeClr val="tx1"/>
+                        </a:fontRef>
+                      </wps:style>
+                      <wps:bodyPr/>
+                    </wps:wsp>
+                  </a:graphicData>
+                </a:graphic>
+                <wp14:sizeRelH relativeFrom="margin">
+                  <wp14:pctWidth>0</wp14:pctWidth>
+                </wp14:sizeRelH>
+                <wp14:sizeRelV relativeFrom="margin">
+                  <wp14:pctHeight>0</wp14:pctHeight>
+                </wp14:sizeRelV>
+              </wp:anchor>
+            </w:drawing>
+          </mc:Choice>
+          <mc:Fallback>
+            <w:pict>
+              <v:line w14:anchorId="2B9A1BC3" id="Conector recto 19" o:spid="_x0000_s1026" style="position:absolute;z-index:251667456;visibility:visible;mso-wrap-style:square;mso-width-percent:0;mso-height-percent:0;mso-wrap-distance-left:9pt;mso-wrap-distance-top:0;mso-wrap-distance-right:9pt;mso-wrap-distance-bottom:0;mso-position-horizontal:absolute;mso-position-horizontal-relative:text;mso-position-vertical:absolute;mso-position-vertical-relative:text;mso-width-percent:0;mso-height-percent:0;mso-width-relative:margin;mso-height-relative:margin" from="180.7pt,13.1pt" to="180.7pt,24.95pt" o:gfxdata="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" strokecolor="black [3213]" strokeweight=".5pt">
+                <v:stroke joinstyle="miter"/>
+              </v:line>
+            </w:pict>
+          </mc:Fallback>
+        </mc:AlternateContent>
+      </w:r>
+      <w:r>
+        <w:rPr>
+          <w:rFonts w:ascii="Times New Roman" w:hAnsi="Times New Roman" w:cs="Times New Roman"/>
+          <w:noProof/>
+          <w:sz w:val="24"/>
+          <w:szCs w:val="24"/>
+        </w:rPr>
+        <mc:AlternateContent>
+          <mc:Choice Requires="wps">
+            <w:drawing>
+              <wp:anchor distT="0" distB="0" distL="114300" distR="114300" simplePos="0" relativeHeight="251663360" behindDoc="0" locked="0" layoutInCell="1" allowOverlap="1" wp14:anchorId="1588A71E" wp14:editId="4B129773">
+                <wp:simplePos x="0" y="0"/>
+                <wp:positionH relativeFrom="column">
+                  <wp:posOffset>1788872</wp:posOffset>
+                </wp:positionH>
+                <wp:positionV relativeFrom="paragraph">
+                  <wp:posOffset>113891</wp:posOffset>
+                </wp:positionV>
+                <wp:extent cx="3068" cy="174902"/>
+                <wp:effectExtent l="0" t="0" r="35560" b="34925"/>
+                <wp:wrapNone/>
+                <wp:docPr id="17" name="Conector recto 17"/>
+                <wp:cNvGraphicFramePr/>
+                <a:graphic xmlns:a="http://schemas.openxmlformats.org/drawingml/2006/main">
+                  <a:graphicData uri="http://schemas.microsoft.com/office/word/2010/wordprocessingShape">
+                    <wps:wsp>
+                      <wps:cNvCnPr/>
+                      <wps:spPr>
+                        <a:xfrm flipH="1">
+                          <a:off x="0" y="0"/>
+                          <a:ext cx="3068" cy="174902"/>
+                        </a:xfrm>
+                        <a:prstGeom prst="line">
+                          <a:avLst/>
+                        </a:prstGeom>
+                        <a:ln>
+                          <a:solidFill>
+                            <a:schemeClr val="tx1"/>
+                          </a:solidFill>
+                        </a:ln>
+                      </wps:spPr>
+                      <wps:style>
+                        <a:lnRef idx="1">
+                          <a:schemeClr val="accent1"/>
+                        </a:lnRef>
+                        <a:fillRef idx="0">
+                          <a:schemeClr val="accent1"/>
+                        </a:fillRef>
+                        <a:effectRef idx="0">
+                          <a:schemeClr val="accent1"/>
+                        </a:effectRef>
+                        <a:fontRef idx="minor">
+                          <a:schemeClr val="tx1"/>
+                        </a:fontRef>
+                      </wps:style>
+                      <wps:bodyPr/>
+                    </wps:wsp>
+                  </a:graphicData>
+                </a:graphic>
+                <wp14:sizeRelH relativeFrom="margin">
+                  <wp14:pctWidth>0</wp14:pctWidth>
+                </wp14:sizeRelH>
+                <wp14:sizeRelV relativeFrom="margin">
+                  <wp14:pctHeight>0</wp14:pctHeight>
+                </wp14:sizeRelV>
+              </wp:anchor>
+            </w:drawing>
+          </mc:Choice>
+          <mc:Fallback>
+            <w:pict>
+              <v:line w14:anchorId="4B077295" id="Conector recto 17" o:spid="_x0000_s1026" style="position:absolute;flip:x;z-index:251663360;visibility:visible;mso-wrap-style:square;mso-width-percent:0;mso-height-percent:0;mso-wrap-distance-left:9pt;mso-wrap-distance-top:0;mso-wrap-distance-right:9pt;mso-wrap-distance-bottom:0;mso-position-horizontal:absolute;mso-position-horizontal-relative:text;mso-position-vertical:absolute;mso-position-vertical-relative:text;mso-width-percent:0;mso-height-percent:0;mso-width-relative:margin;mso-height-relative:margin" from="140.85pt,8.95pt" to="141.1pt,22.7pt" o:gfxdata="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" strokecolor="black [3213]" strokeweight=".5pt">
+                <v:stroke joinstyle="miter"/>
+              </v:line>
+            </w:pict>
+          </mc:Fallback>
+        </mc:AlternateContent>
+      </w:r>
+      <w:r>
+        <w:rPr>
+          <w:rFonts w:ascii="Times New Roman" w:hAnsi="Times New Roman" w:cs="Times New Roman"/>
+          <w:sz w:val="24"/>
+          <w:szCs w:val="24"/>
+        </w:rPr>
+        <w:t xml:space="preserve">                                             </w:t>
+      </w:r>
+      <w:r>
+        <w:rPr>
+          <w:rFonts w:ascii="Times New Roman" w:hAnsi="Times New Roman" w:cs="Times New Roman"/>
+          <w:sz w:val="24"/>
+          <w:szCs w:val="24"/>
+        </w:rPr>
+        <w:t xml:space="preserve"> *           E</w:t>
+      </w:r>
+    </w:p>
+    <w:p>
+      <w:pPr>
+        <w:rPr>
+          <w:rFonts w:ascii="Times New Roman" w:hAnsi="Times New Roman" w:cs="Times New Roman"/>
+          <w:sz w:val="24"/>
+          <w:szCs w:val="24"/>
+        </w:rPr>
+      </w:pPr>
+      <w:r>
+        <w:rPr>
+          <w:rFonts w:ascii="Times New Roman" w:hAnsi="Times New Roman" w:cs="Times New Roman"/>
+          <w:noProof/>
+          <w:sz w:val="24"/>
+          <w:szCs w:val="24"/>
+        </w:rPr>
+        <mc:AlternateContent>
+          <mc:Choice Requires="wps">
+            <w:drawing>
+              <wp:anchor distT="0" distB="0" distL="114300" distR="114300" simplePos="0" relativeHeight="251677696" behindDoc="0" locked="0" layoutInCell="1" allowOverlap="1" wp14:anchorId="421E0FFD" wp14:editId="784B1DA7">
+                <wp:simplePos x="0" y="0"/>
+                <wp:positionH relativeFrom="column">
+                  <wp:posOffset>2491547</wp:posOffset>
+                </wp:positionH>
+                <wp:positionV relativeFrom="paragraph">
+                  <wp:posOffset>179002</wp:posOffset>
+                </wp:positionV>
+                <wp:extent cx="3069" cy="125807"/>
+                <wp:effectExtent l="0" t="0" r="35560" b="26670"/>
+                <wp:wrapNone/>
+                <wp:docPr id="24" name="Conector recto 24"/>
+                <wp:cNvGraphicFramePr/>
+                <a:graphic xmlns:a="http://schemas.openxmlformats.org/drawingml/2006/main">
+                  <a:graphicData uri="http://schemas.microsoft.com/office/word/2010/wordprocessingShape">
+                    <wps:wsp>
+                      <wps:cNvCnPr/>
+                      <wps:spPr>
+                        <a:xfrm>
+                          <a:off x="0" y="0"/>
+                          <a:ext cx="3069" cy="125807"/>
+                        </a:xfrm>
+                        <a:prstGeom prst="line">
+                          <a:avLst/>
+                        </a:prstGeom>
+                        <a:ln>
+                          <a:solidFill>
+                            <a:schemeClr val="tx1"/>
+                          </a:solidFill>
+                        </a:ln>
+                      </wps:spPr>
+                      <wps:style>
+                        <a:lnRef idx="1">
+                          <a:schemeClr val="accent1"/>
+                        </a:lnRef>
+                        <a:fillRef idx="0">
+                          <a:schemeClr val="accent1"/>
+                        </a:fillRef>
+                        <a:effectRef idx="0">
+                          <a:schemeClr val="accent1"/>
+                        </a:effectRef>
+                        <a:fontRef idx="minor">
+                          <a:schemeClr val="tx1"/>
+                        </a:fontRef>
+                      </wps:style>
+                      <wps:bodyPr/>
+                    </wps:wsp>
+                  </a:graphicData>
+                </a:graphic>
+                <wp14:sizeRelH relativeFrom="margin">
+                  <wp14:pctWidth>0</wp14:pctWidth>
+                </wp14:sizeRelH>
+                <wp14:sizeRelV relativeFrom="margin">
+                  <wp14:pctHeight>0</wp14:pctHeight>
+                </wp14:sizeRelV>
+              </wp:anchor>
+            </w:drawing>
+          </mc:Choice>
+          <mc:Fallback>
+            <w:pict>
+              <v:line w14:anchorId="65640BD0" id="Conector recto 24" o:spid="_x0000_s1026" style="position:absolute;z-index:251677696;visibility:visible;mso-wrap-style:square;mso-width-percent:0;mso-height-percent:0;mso-wrap-distance-left:9pt;mso-wrap-distance-top:0;mso-wrap-distance-right:9pt;mso-wrap-distance-bottom:0;mso-position-horizontal:absolute;mso-position-horizontal-relative:text;mso-position-vertical:absolute;mso-position-vertical-relative:text;mso-width-percent:0;mso-height-percent:0;mso-width-relative:margin;mso-height-relative:margin" from="196.2pt,14.1pt" to="196.45pt,24pt" o:gfxdata="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" strokecolor="black [3213]" strokeweight=".5pt">
+                <v:stroke joinstyle="miter"/>
+              </v:line>
+            </w:pict>
+          </mc:Fallback>
+        </mc:AlternateContent>
+      </w:r>
+      <w:r>
+        <w:rPr>
+          <w:rFonts w:ascii="Times New Roman" w:hAnsi="Times New Roman" w:cs="Times New Roman"/>
+          <w:noProof/>
+          <w:sz w:val="24"/>
+          <w:szCs w:val="24"/>
+        </w:rPr>
+        <mc:AlternateContent>
+          <mc:Choice Requires="wps">
+            <w:drawing>
+              <wp:anchor distT="0" distB="0" distL="114300" distR="114300" simplePos="0" relativeHeight="251675648" behindDoc="0" locked="0" layoutInCell="1" allowOverlap="1" wp14:anchorId="573C9FE3" wp14:editId="6C425A43">
+                <wp:simplePos x="0" y="0"/>
+                <wp:positionH relativeFrom="column">
+                  <wp:posOffset>2273304</wp:posOffset>
+                </wp:positionH>
+                <wp:positionV relativeFrom="paragraph">
+                  <wp:posOffset>185139</wp:posOffset>
+                </wp:positionV>
+                <wp:extent cx="0" cy="125806"/>
+                <wp:effectExtent l="0" t="0" r="38100" b="26670"/>
+                <wp:wrapNone/>
+                <wp:docPr id="23" name="Conector recto 23"/>
+                <wp:cNvGraphicFramePr/>
+                <a:graphic xmlns:a="http://schemas.openxmlformats.org/drawingml/2006/main">
+                  <a:graphicData uri="http://schemas.microsoft.com/office/word/2010/wordprocessingShape">
+                    <wps:wsp>
+                      <wps:cNvCnPr/>
+                      <wps:spPr>
+                        <a:xfrm flipH="1">
+                          <a:off x="0" y="0"/>
+                          <a:ext cx="0" cy="125806"/>
+                        </a:xfrm>
+                        <a:prstGeom prst="line">
+                          <a:avLst/>
+                        </a:prstGeom>
+                        <a:ln>
+                          <a:solidFill>
+                            <a:schemeClr val="tx1"/>
+                          </a:solidFill>
+                        </a:ln>
+                      </wps:spPr>
+                      <wps:style>
+                        <a:lnRef idx="1">
+                          <a:schemeClr val="accent1"/>
+                        </a:lnRef>
+                        <a:fillRef idx="0">
+                          <a:schemeClr val="accent1"/>
+                        </a:fillRef>
+                        <a:effectRef idx="0">
+                          <a:schemeClr val="accent1"/>
+                        </a:effectRef>
+                        <a:fontRef idx="minor">
+                          <a:schemeClr val="tx1"/>
+                        </a:fontRef>
+                      </wps:style>
+                      <wps:bodyPr/>
+                    </wps:wsp>
+                  </a:graphicData>
+                </a:graphic>
+                <wp14:sizeRelH relativeFrom="margin">
+                  <wp14:pctWidth>0</wp14:pctWidth>
+                </wp14:sizeRelH>
+                <wp14:sizeRelV relativeFrom="margin">
+                  <wp14:pctHeight>0</wp14:pctHeight>
+                </wp14:sizeRelV>
+              </wp:anchor>
+            </w:drawing>
+          </mc:Choice>
+          <mc:Fallback>
+            <w:pict>
+              <v:line w14:anchorId="5A76D064" id="Conector recto 23" o:spid="_x0000_s1026" style="position:absolute;flip:x;z-index:251675648;visibility:visible;mso-wrap-style:square;mso-width-percent:0;mso-height-percent:0;mso-wrap-distance-left:9pt;mso-wrap-distance-top:0;mso-wrap-distance-right:9pt;mso-wrap-distance-bottom:0;mso-position-horizontal:absolute;mso-position-horizontal-relative:text;mso-position-vertical:absolute;mso-position-vertical-relative:text;mso-width-percent:0;mso-height-percent:0;mso-width-relative:margin;mso-height-relative:margin" from="179pt,14.6pt" to="179pt,24.5pt" o:gfxdata="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" strokecolor="black [3213]" strokeweight=".5pt">
+                <v:stroke joinstyle="miter"/>
+              </v:line>
+            </w:pict>
+          </mc:Fallback>
+        </mc:AlternateContent>
+      </w:r>
+      <w:r>
+        <w:rPr>
+          <w:rFonts w:ascii="Times New Roman" w:hAnsi="Times New Roman" w:cs="Times New Roman"/>
+          <w:noProof/>
+          <w:sz w:val="24"/>
+          <w:szCs w:val="24"/>
+        </w:rPr>
+        <mc:AlternateContent>
+          <mc:Choice Requires="wps">
+            <w:drawing>
+              <wp:anchor distT="0" distB="0" distL="114300" distR="114300" simplePos="0" relativeHeight="251673600" behindDoc="0" locked="0" layoutInCell="1" allowOverlap="1" wp14:anchorId="6E070CB0" wp14:editId="3CF825B2">
+                <wp:simplePos x="0" y="0"/>
+                <wp:positionH relativeFrom="column">
+                  <wp:posOffset>2024759</wp:posOffset>
+                </wp:positionH>
+                <wp:positionV relativeFrom="paragraph">
+                  <wp:posOffset>182070</wp:posOffset>
+                </wp:positionV>
+                <wp:extent cx="0" cy="119670"/>
+                <wp:effectExtent l="0" t="0" r="38100" b="33020"/>
+                <wp:wrapNone/>
+                <wp:docPr id="22" name="Conector recto 22"/>
+                <wp:cNvGraphicFramePr/>
+                <a:graphic xmlns:a="http://schemas.openxmlformats.org/drawingml/2006/main">
+                  <a:graphicData uri="http://schemas.microsoft.com/office/word/2010/wordprocessingShape">
+                    <wps:wsp>
+                      <wps:cNvCnPr/>
+                      <wps:spPr>
+                        <a:xfrm flipH="1">
+                          <a:off x="0" y="0"/>
+                          <a:ext cx="0" cy="119670"/>
+                        </a:xfrm>
+                        <a:prstGeom prst="line">
+                          <a:avLst/>
+                        </a:prstGeom>
+                        <a:ln>
+                          <a:solidFill>
+                            <a:schemeClr val="tx1"/>
+                          </a:solidFill>
+                        </a:ln>
+                      </wps:spPr>
+                      <wps:style>
+                        <a:lnRef idx="1">
+                          <a:schemeClr val="accent1"/>
+                        </a:lnRef>
+                        <a:fillRef idx="0">
+                          <a:schemeClr val="accent1"/>
+                        </a:fillRef>
+                        <a:effectRef idx="0">
+                          <a:schemeClr val="accent1"/>
+                        </a:effectRef>
+                        <a:fontRef idx="minor">
+                          <a:schemeClr val="tx1"/>
+                        </a:fontRef>
+                      </wps:style>
+                      <wps:bodyPr/>
+                    </wps:wsp>
+                  </a:graphicData>
+                </a:graphic>
+                <wp14:sizeRelH relativeFrom="margin">
+                  <wp14:pctWidth>0</wp14:pctWidth>
+                </wp14:sizeRelH>
+                <wp14:sizeRelV relativeFrom="margin">
+                  <wp14:pctHeight>0</wp14:pctHeight>
+                </wp14:sizeRelV>
+              </wp:anchor>
+            </w:drawing>
+          </mc:Choice>
+          <mc:Fallback>
+            <w:pict>
+              <v:line w14:anchorId="48B384A9" id="Conector recto 22" o:spid="_x0000_s1026" style="position:absolute;flip:x;z-index:251673600;visibility:visible;mso-wrap-style:square;mso-width-percent:0;mso-height-percent:0;mso-wrap-distance-left:9pt;mso-wrap-distance-top:0;mso-wrap-distance-right:9pt;mso-wrap-distance-bottom:0;mso-position-horizontal:absolute;mso-position-horizontal-relative:text;mso-position-vertical:absolute;mso-position-vertical-relative:text;mso-width-percent:0;mso-height-percent:0;mso-width-relative:margin;mso-height-relative:margin" from="159.45pt,14.35pt" to="159.45pt,23.75pt" o:gfxdata="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" strokecolor="black [3213]" strokeweight=".5pt">
+                <v:stroke joinstyle="miter"/>
+              </v:line>
+            </w:pict>
+          </mc:Fallback>
+        </mc:AlternateContent>
+      </w:r>
+      <w:r>
+        <w:rPr>
+          <w:rFonts w:ascii="Times New Roman" w:hAnsi="Times New Roman" w:cs="Times New Roman"/>
+          <w:noProof/>
+          <w:sz w:val="24"/>
+          <w:szCs w:val="24"/>
+        </w:rPr>
+        <mc:AlternateContent>
+          <mc:Choice Requires="wps">
+            <w:drawing>
+              <wp:anchor distT="0" distB="0" distL="114300" distR="114300" simplePos="0" relativeHeight="251671552" behindDoc="0" locked="0" layoutInCell="1" allowOverlap="1" wp14:anchorId="6EE25A04" wp14:editId="1AD906B8">
+                <wp:simplePos x="0" y="0"/>
+                <wp:positionH relativeFrom="column">
+                  <wp:posOffset>1788871</wp:posOffset>
+                </wp:positionH>
+                <wp:positionV relativeFrom="paragraph">
+                  <wp:posOffset>157522</wp:posOffset>
+                </wp:positionV>
+                <wp:extent cx="2685" cy="131943"/>
+                <wp:effectExtent l="0" t="0" r="35560" b="20955"/>
+                <wp:wrapNone/>
+                <wp:docPr id="21" name="Conector recto 21"/>
+                <wp:cNvGraphicFramePr/>
+                <a:graphic xmlns:a="http://schemas.openxmlformats.org/drawingml/2006/main">
+                  <a:graphicData uri="http://schemas.microsoft.com/office/word/2010/wordprocessingShape">
+                    <wps:wsp>
+                      <wps:cNvCnPr/>
+                      <wps:spPr>
+                        <a:xfrm flipH="1">
+                          <a:off x="0" y="0"/>
+                          <a:ext cx="2685" cy="131943"/>
+                        </a:xfrm>
+                        <a:prstGeom prst="line">
+                          <a:avLst/>
+                        </a:prstGeom>
+                        <a:ln>
+                          <a:solidFill>
+                            <a:schemeClr val="tx1"/>
+                          </a:solidFill>
+                        </a:ln>
+                      </wps:spPr>
+                      <wps:style>
+                        <a:lnRef idx="1">
+                          <a:schemeClr val="accent1"/>
+                        </a:lnRef>
+                        <a:fillRef idx="0">
+                          <a:schemeClr val="accent1"/>
+                        </a:fillRef>
+                        <a:effectRef idx="0">
+                          <a:schemeClr val="accent1"/>
+                        </a:effectRef>
+                        <a:fontRef idx="minor">
+                          <a:schemeClr val="tx1"/>
+                        </a:fontRef>
+                      </wps:style>
+                      <wps:bodyPr/>
+                    </wps:wsp>
+                  </a:graphicData>
+                </a:graphic>
+                <wp14:sizeRelH relativeFrom="margin">
+                  <wp14:pctWidth>0</wp14:pctWidth>
+                </wp14:sizeRelH>
+                <wp14:sizeRelV relativeFrom="margin">
+                  <wp14:pctHeight>0</wp14:pctHeight>
+                </wp14:sizeRelV>
+              </wp:anchor>
+            </w:drawing>
+          </mc:Choice>
+          <mc:Fallback>
+            <w:pict>
+              <v:line w14:anchorId="2CD7326F" id="Conector recto 21" o:spid="_x0000_s1026" style="position:absolute;flip:x;z-index:251671552;visibility:visible;mso-wrap-style:square;mso-width-percent:0;mso-height-percent:0;mso-wrap-distance-left:9pt;mso-wrap-distance-top:0;mso-wrap-distance-right:9pt;mso-wrap-distance-bottom:0;mso-position-horizontal:absolute;mso-position-horizontal-relative:text;mso-position-vertical:absolute;mso-position-vertical-relative:text;mso-width-percent:0;mso-height-percent:0;mso-width-relative:margin;mso-height-relative:margin" from="140.85pt,12.4pt" to="141.05pt,22.8pt" o:gfxdata="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" strokecolor="black [3213]" strokeweight=".5pt">
+                <v:stroke joinstyle="miter"/>
+              </v:line>
+            </w:pict>
+          </mc:Fallback>
+        </mc:AlternateContent>
+      </w:r>
+      <w:r>
+        <w:rPr>
+          <w:rFonts w:ascii="Times New Roman" w:hAnsi="Times New Roman" w:cs="Times New Roman"/>
+          <w:sz w:val="24"/>
+          <w:szCs w:val="24"/>
+        </w:rPr>
+        <w:t xml:space="preserve">                                              E    E    E   E       </w:t>
+      </w:r>
+    </w:p>
+    <w:p>
+      <w:pPr>
+        <w:rPr>
+          <w:rFonts w:ascii="Times New Roman" w:hAnsi="Times New Roman" w:cs="Times New Roman"/>
+          <w:sz w:val="24"/>
+          <w:szCs w:val="24"/>
+        </w:rPr>
+      </w:pPr>
+      <w:r>
+        <w:rPr>
+          <w:rFonts w:ascii="Times New Roman" w:hAnsi="Times New Roman" w:cs="Times New Roman"/>
+          <w:noProof/>
+          <w:sz w:val="24"/>
+          <w:szCs w:val="24"/>
+        </w:rPr>
+        <mc:AlternateContent>
+          <mc:Choice Requires="wps">
+            <w:drawing>
+              <wp:anchor distT="0" distB="0" distL="114300" distR="114300" simplePos="0" relativeHeight="251679744" behindDoc="0" locked="0" layoutInCell="1" allowOverlap="1" wp14:anchorId="258D40BB" wp14:editId="37190DD6">
+                <wp:simplePos x="0" y="0"/>
+                <wp:positionH relativeFrom="column">
+                  <wp:posOffset>2491548</wp:posOffset>
+                </wp:positionH>
+                <wp:positionV relativeFrom="paragraph">
+                  <wp:posOffset>148991</wp:posOffset>
+                </wp:positionV>
+                <wp:extent cx="0" cy="137688"/>
+                <wp:effectExtent l="0" t="0" r="38100" b="34290"/>
+                <wp:wrapNone/>
+                <wp:docPr id="25" name="Conector recto 25"/>
+                <wp:cNvGraphicFramePr/>
+                <a:graphic xmlns:a="http://schemas.openxmlformats.org/drawingml/2006/main">
+                  <a:graphicData uri="http://schemas.microsoft.com/office/word/2010/wordprocessingShape">
+                    <wps:wsp>
+                      <wps:cNvCnPr/>
+                      <wps:spPr>
+                        <a:xfrm flipH="1">
+                          <a:off x="0" y="0"/>
+                          <a:ext cx="0" cy="137688"/>
+                        </a:xfrm>
+                        <a:prstGeom prst="line">
+                          <a:avLst/>
+                        </a:prstGeom>
+                        <a:ln>
+                          <a:solidFill>
+                            <a:schemeClr val="tx1"/>
+                          </a:solidFill>
+                        </a:ln>
+                      </wps:spPr>
+                      <wps:style>
+                        <a:lnRef idx="1">
+                          <a:schemeClr val="accent1"/>
+                        </a:lnRef>
+                        <a:fillRef idx="0">
+                          <a:schemeClr val="accent1"/>
+                        </a:fillRef>
+                        <a:effectRef idx="0">
+                          <a:schemeClr val="accent1"/>
+                        </a:effectRef>
+                        <a:fontRef idx="minor">
+                          <a:schemeClr val="tx1"/>
+                        </a:fontRef>
+                      </wps:style>
+                      <wps:bodyPr/>
+                    </wps:wsp>
+                  </a:graphicData>
+                </a:graphic>
+                <wp14:sizeRelH relativeFrom="margin">
+                  <wp14:pctWidth>0</wp14:pctWidth>
+                </wp14:sizeRelH>
+                <wp14:sizeRelV relativeFrom="margin">
+                  <wp14:pctHeight>0</wp14:pctHeight>
+                </wp14:sizeRelV>
+              </wp:anchor>
+            </w:drawing>
+          </mc:Choice>
+          <mc:Fallback>
+            <w:pict>
+              <v:line w14:anchorId="7587A820" id="Conector recto 25" o:spid="_x0000_s1026" style="position:absolute;flip:x;z-index:251679744;visibility:visible;mso-wrap-style:square;mso-width-percent:0;mso-height-percent:0;mso-wrap-distance-left:9pt;mso-wrap-distance-top:0;mso-wrap-distance-right:9pt;mso-wrap-distance-bottom:0;mso-position-horizontal:absolute;mso-position-horizontal-relative:text;mso-position-vertical:absolute;mso-position-vertical-relative:text;mso-width-percent:0;mso-height-percent:0;mso-width-relative:margin;mso-height-relative:margin" from="196.2pt,11.75pt" to="196.2pt,22.6pt" o:gfxdata="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" strokecolor="black [3213]" strokeweight=".5pt">
+                <v:stroke joinstyle="miter"/>
+              </v:line>
+            </w:pict>
+          </mc:Fallback>
+        </mc:AlternateContent>
+      </w:r>
+      <w:r>
+        <w:rPr>
+          <w:rFonts w:ascii="Times New Roman" w:hAnsi="Times New Roman" w:cs="Times New Roman"/>
+          <w:sz w:val="24"/>
+          <w:szCs w:val="24"/>
+        </w:rPr>
+        <w:t xml:space="preserve">                                             id    id   id   +</w:t>
+      </w:r>
+    </w:p>
+    <w:p>
+      <w:pPr>
+        <w:rPr>
+          <w:rFonts w:ascii="Times New Roman" w:hAnsi="Times New Roman" w:cs="Times New Roman"/>
+          <w:sz w:val="24"/>
+          <w:szCs w:val="24"/>
+        </w:rPr>
+      </w:pPr>
+      <w:r>
+        <w:rPr>
+          <w:rFonts w:ascii="Times New Roman" w:hAnsi="Times New Roman" w:cs="Times New Roman"/>
+          <w:sz w:val="24"/>
+          <w:szCs w:val="24"/>
+        </w:rPr>
+        <w:t xml:space="preserve">                                                                E    </w:t>
+      </w:r>
+    </w:p>
+    <w:p>
+      <w:pPr>
+        <w:rPr>
+          <w:rFonts w:ascii="Times New Roman" w:hAnsi="Times New Roman" w:cs="Times New Roman"/>
+          <w:sz w:val="24"/>
+          <w:szCs w:val="24"/>
+        </w:rPr>
+      </w:pPr>
+      <w:r>
+        <w:rPr>
+          <w:rFonts w:ascii="Times New Roman" w:hAnsi="Times New Roman" w:cs="Times New Roman"/>
+          <w:sz w:val="24"/>
+          <w:szCs w:val="24"/>
+        </w:rPr>
+        <w:t xml:space="preserve">      </w:t>
+      </w:r>
+    </w:p>
+    <w:p>
+      <w:pPr>
         <w:rPr>
           <w:rFonts w:ascii="Times New Roman" w:hAnsi="Times New Roman" w:cs="Times New Roman"/>
           <w:b/>
@@ -767,105 +1731,8 @@
           <w:sz w:val="24"/>
           <w:szCs w:val="24"/>
         </w:rPr>
-        <w:t>Arbole ambiguo 1:</w:t>
-      </w:r>
-    </w:p>
-    <w:p>
-      <w:pPr>
-        <w:rPr>
-          <w:rFonts w:ascii="Times New Roman" w:hAnsi="Times New Roman" w:cs="Times New Roman"/>
-          <w:sz w:val="24"/>
-          <w:szCs w:val="24"/>
-        </w:rPr>
-      </w:pPr>
-      <w:r>
-        <w:rPr>
-          <w:rFonts w:ascii="Times New Roman" w:hAnsi="Times New Roman" w:cs="Times New Roman"/>
-          <w:sz w:val="24"/>
-          <w:szCs w:val="24"/>
-        </w:rPr>
-        <w:t>E</w:t>
-      </w:r>
-    </w:p>
-    <w:p>
-      <w:pPr>
-        <w:rPr>
-          <w:rFonts w:ascii="Times New Roman" w:hAnsi="Times New Roman" w:cs="Times New Roman"/>
-          <w:sz w:val="24"/>
-          <w:szCs w:val="24"/>
-        </w:rPr>
-      </w:pPr>
-      <w:r>
-        <w:rPr>
-          <w:rFonts w:ascii="Times New Roman" w:hAnsi="Times New Roman" w:cs="Times New Roman"/>
-          <w:sz w:val="24"/>
-          <w:szCs w:val="24"/>
-        </w:rPr>
-        <w:t>├── E → E + E</w:t>
-      </w:r>
-    </w:p>
-    <w:p>
-      <w:pPr>
-        <w:rPr>
-          <w:rFonts w:ascii="Times New Roman" w:hAnsi="Times New Roman" w:cs="Times New Roman"/>
-          <w:sz w:val="24"/>
-          <w:szCs w:val="24"/>
-        </w:rPr>
-      </w:pPr>
-      <w:r>
-        <w:rPr>
-          <w:rFonts w:ascii="Times New Roman" w:hAnsi="Times New Roman" w:cs="Times New Roman"/>
-          <w:sz w:val="24"/>
-          <w:szCs w:val="24"/>
-        </w:rPr>
-        <w:t>│   ├── E → id</w:t>
-      </w:r>
-    </w:p>
-    <w:p>
-      <w:pPr>
-        <w:rPr>
-          <w:rFonts w:ascii="Times New Roman" w:hAnsi="Times New Roman" w:cs="Times New Roman"/>
-          <w:sz w:val="24"/>
-          <w:szCs w:val="24"/>
-        </w:rPr>
-      </w:pPr>
-      <w:r>
-        <w:rPr>
-          <w:rFonts w:ascii="Times New Roman" w:hAnsi="Times New Roman" w:cs="Times New Roman"/>
-          <w:sz w:val="24"/>
-          <w:szCs w:val="24"/>
-        </w:rPr>
-        <w:t>│   └── E → id</w:t>
-      </w:r>
-    </w:p>
-    <w:p>
-      <w:pPr>
-        <w:rPr>
-          <w:rFonts w:ascii="Times New Roman" w:hAnsi="Times New Roman" w:cs="Times New Roman"/>
-          <w:sz w:val="24"/>
-          <w:szCs w:val="24"/>
-        </w:rPr>
-      </w:pPr>
-      <w:r>
-        <w:rPr>
-          <w:rFonts w:ascii="Times New Roman" w:hAnsi="Times New Roman" w:cs="Times New Roman"/>
-          <w:sz w:val="24"/>
-          <w:szCs w:val="24"/>
-        </w:rPr>
-        <w:t>└── * E → id</w:t>
-      </w:r>
-    </w:p>
-    <w:p>
-      <w:pPr>
-        <w:rPr>
-          <w:rFonts w:ascii="Times New Roman" w:hAnsi="Times New Roman" w:cs="Times New Roman"/>
-          <w:sz w:val="24"/>
-          <w:szCs w:val="24"/>
-        </w:rPr>
-      </w:pPr>
-    </w:p>
-    <w:p>
-      <w:pPr>
+      </w:pPr>
+      <w:r>
         <w:rPr>
           <w:rFonts w:ascii="Times New Roman" w:hAnsi="Times New Roman" w:cs="Times New Roman"/>
           <w:b/>
@@ -873,15 +1740,6 @@
           <w:sz w:val="24"/>
           <w:szCs w:val="24"/>
         </w:rPr>
-      </w:pPr>
-      <w:r>
-        <w:rPr>
-          <w:rFonts w:ascii="Times New Roman" w:hAnsi="Times New Roman" w:cs="Times New Roman"/>
-          <w:b/>
-          <w:bCs/>
-          <w:sz w:val="24"/>
-          <w:szCs w:val="24"/>
-        </w:rPr>
         <w:t>Arbole ambiguo 2:</w:t>
       </w:r>
     </w:p>
@@ -896,130 +1754,1072 @@
       <w:r>
         <w:rPr>
           <w:rFonts w:ascii="Times New Roman" w:hAnsi="Times New Roman" w:cs="Times New Roman"/>
-          <w:sz w:val="24"/>
-          <w:szCs w:val="24"/>
-        </w:rPr>
-        <w:t>E</w:t>
-      </w:r>
-    </w:p>
-    <w:p>
-      <w:pPr>
-        <w:rPr>
-          <w:rFonts w:ascii="Times New Roman" w:hAnsi="Times New Roman" w:cs="Times New Roman"/>
-          <w:sz w:val="24"/>
-          <w:szCs w:val="24"/>
-        </w:rPr>
-      </w:pPr>
-      <w:r>
-        <w:rPr>
-          <w:rFonts w:ascii="Times New Roman" w:hAnsi="Times New Roman" w:cs="Times New Roman"/>
-          <w:sz w:val="24"/>
-          <w:szCs w:val="24"/>
-        </w:rPr>
-        <w:t>├── E → id</w:t>
-      </w:r>
-    </w:p>
-    <w:p>
-      <w:pPr>
-        <w:rPr>
-          <w:rFonts w:ascii="Times New Roman" w:hAnsi="Times New Roman" w:cs="Times New Roman"/>
-          <w:sz w:val="24"/>
-          <w:szCs w:val="24"/>
-        </w:rPr>
-      </w:pPr>
-      <w:r>
-        <w:rPr>
-          <w:rFonts w:ascii="Times New Roman" w:hAnsi="Times New Roman" w:cs="Times New Roman"/>
-          <w:sz w:val="24"/>
-          <w:szCs w:val="24"/>
-        </w:rPr>
-        <w:t>└── + E → E * E</w:t>
-      </w:r>
-    </w:p>
-    <w:p>
-      <w:pPr>
-        <w:rPr>
-          <w:rFonts w:ascii="Times New Roman" w:hAnsi="Times New Roman" w:cs="Times New Roman"/>
-          <w:sz w:val="24"/>
-          <w:szCs w:val="24"/>
-        </w:rPr>
-      </w:pPr>
-      <w:r>
-        <w:rPr>
-          <w:rFonts w:ascii="Times New Roman" w:hAnsi="Times New Roman" w:cs="Times New Roman"/>
-          <w:sz w:val="24"/>
-          <w:szCs w:val="24"/>
-        </w:rPr>
-        <w:t xml:space="preserve">    ├── E → id</w:t>
-      </w:r>
-    </w:p>
-    <w:p>
-      <w:pPr>
-        <w:rPr>
-          <w:rFonts w:ascii="Times New Roman" w:hAnsi="Times New Roman" w:cs="Times New Roman"/>
-          <w:sz w:val="24"/>
-          <w:szCs w:val="24"/>
-        </w:rPr>
-      </w:pPr>
-      <w:r>
-        <w:rPr>
-          <w:rFonts w:ascii="Times New Roman" w:hAnsi="Times New Roman" w:cs="Times New Roman"/>
-          <w:sz w:val="24"/>
-          <w:szCs w:val="24"/>
-        </w:rPr>
-        <w:t xml:space="preserve">    └── E → id</w:t>
-      </w:r>
-    </w:p>
-    <w:p>
-      <w:pPr>
-        <w:rPr>
-          <w:rFonts w:ascii="Times New Roman" w:hAnsi="Times New Roman" w:cs="Times New Roman"/>
-          <w:sz w:val="24"/>
-          <w:szCs w:val="24"/>
-        </w:rPr>
-      </w:pPr>
-    </w:p>
-    <w:p>
-      <w:pPr>
-        <w:rPr>
-          <w:rFonts w:ascii="Times New Roman" w:hAnsi="Times New Roman" w:cs="Times New Roman"/>
-          <w:sz w:val="24"/>
-          <w:szCs w:val="24"/>
-        </w:rPr>
-      </w:pPr>
-    </w:p>
-    <w:p>
-      <w:pPr>
-        <w:rPr>
-          <w:rFonts w:ascii="Times New Roman" w:hAnsi="Times New Roman" w:cs="Times New Roman"/>
-          <w:sz w:val="24"/>
-          <w:szCs w:val="24"/>
-        </w:rPr>
-      </w:pPr>
-    </w:p>
-    <w:p>
-      <w:pPr>
-        <w:rPr>
-          <w:rFonts w:ascii="Times New Roman" w:hAnsi="Times New Roman" w:cs="Times New Roman"/>
-          <w:sz w:val="24"/>
-          <w:szCs w:val="24"/>
-        </w:rPr>
-      </w:pPr>
-    </w:p>
-    <w:p>
-      <w:pPr>
-        <w:rPr>
-          <w:rFonts w:ascii="Times New Roman" w:hAnsi="Times New Roman" w:cs="Times New Roman"/>
-          <w:sz w:val="24"/>
-          <w:szCs w:val="24"/>
-        </w:rPr>
-      </w:pPr>
-      <w:r>
-        <w:rPr>
-          <w:rFonts w:ascii="Times New Roman" w:hAnsi="Times New Roman" w:cs="Times New Roman"/>
-          <w:sz w:val="24"/>
-          <w:szCs w:val="24"/>
-        </w:rPr>
+          <w:noProof/>
+          <w:sz w:val="24"/>
+          <w:szCs w:val="24"/>
+        </w:rPr>
+        <mc:AlternateContent>
+          <mc:Choice Requires="wps">
+            <w:drawing>
+              <wp:anchor distT="0" distB="0" distL="114300" distR="114300" simplePos="0" relativeHeight="251680768" behindDoc="0" locked="0" layoutInCell="1" allowOverlap="1" wp14:anchorId="0C876CE0" wp14:editId="0CA56703">
+                <wp:simplePos x="0" y="0"/>
+                <wp:positionH relativeFrom="column">
+                  <wp:posOffset>2014756</wp:posOffset>
+                </wp:positionH>
+                <wp:positionV relativeFrom="paragraph">
+                  <wp:posOffset>145932</wp:posOffset>
+                </wp:positionV>
+                <wp:extent cx="127595" cy="119708"/>
+                <wp:effectExtent l="0" t="0" r="25400" b="33020"/>
+                <wp:wrapNone/>
+                <wp:docPr id="26" name="Conector recto 26"/>
+                <wp:cNvGraphicFramePr/>
+                <a:graphic xmlns:a="http://schemas.openxmlformats.org/drawingml/2006/main">
+                  <a:graphicData uri="http://schemas.microsoft.com/office/word/2010/wordprocessingShape">
+                    <wps:wsp>
+                      <wps:cNvCnPr/>
+                      <wps:spPr>
+                        <a:xfrm flipH="1">
+                          <a:off x="0" y="0"/>
+                          <a:ext cx="127595" cy="119708"/>
+                        </a:xfrm>
+                        <a:prstGeom prst="line">
+                          <a:avLst/>
+                        </a:prstGeom>
+                        <a:ln>
+                          <a:solidFill>
+                            <a:schemeClr val="tx1"/>
+                          </a:solidFill>
+                        </a:ln>
+                      </wps:spPr>
+                      <wps:style>
+                        <a:lnRef idx="1">
+                          <a:schemeClr val="accent1"/>
+                        </a:lnRef>
+                        <a:fillRef idx="0">
+                          <a:schemeClr val="accent1"/>
+                        </a:fillRef>
+                        <a:effectRef idx="0">
+                          <a:schemeClr val="accent1"/>
+                        </a:effectRef>
+                        <a:fontRef idx="minor">
+                          <a:schemeClr val="tx1"/>
+                        </a:fontRef>
+                      </wps:style>
+                      <wps:bodyPr/>
+                    </wps:wsp>
+                  </a:graphicData>
+                </a:graphic>
+                <wp14:sizeRelH relativeFrom="margin">
+                  <wp14:pctWidth>0</wp14:pctWidth>
+                </wp14:sizeRelH>
+                <wp14:sizeRelV relativeFrom="margin">
+                  <wp14:pctHeight>0</wp14:pctHeight>
+                </wp14:sizeRelV>
+              </wp:anchor>
+            </w:drawing>
+          </mc:Choice>
+          <mc:Fallback>
+            <w:pict>
+              <v:line w14:anchorId="79B576EC" id="Conector recto 26" o:spid="_x0000_s1026" style="position:absolute;flip:x;z-index:251680768;visibility:visible;mso-wrap-style:square;mso-width-percent:0;mso-height-percent:0;mso-wrap-distance-left:9pt;mso-wrap-distance-top:0;mso-wrap-distance-right:9pt;mso-wrap-distance-bottom:0;mso-position-horizontal:absolute;mso-position-horizontal-relative:text;mso-position-vertical:absolute;mso-position-vertical-relative:text;mso-width-percent:0;mso-height-percent:0;mso-width-relative:margin;mso-height-relative:margin" from="158.65pt,11.5pt" to="168.7pt,20.95pt" o:gfxdata="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" strokecolor="black [3213]" strokeweight=".5pt">
+                <v:stroke joinstyle="miter"/>
+              </v:line>
+            </w:pict>
+          </mc:Fallback>
+        </mc:AlternateContent>
+      </w:r>
+      <w:r>
+        <w:rPr>
+          <w:rFonts w:ascii="Times New Roman" w:hAnsi="Times New Roman" w:cs="Times New Roman"/>
+          <w:noProof/>
+          <w:sz w:val="24"/>
+          <w:szCs w:val="24"/>
+        </w:rPr>
+        <mc:AlternateContent>
+          <mc:Choice Requires="wps">
+            <w:drawing>
+              <wp:anchor distT="0" distB="0" distL="114300" distR="114300" simplePos="0" relativeHeight="251681792" behindDoc="0" locked="0" layoutInCell="1" allowOverlap="1" wp14:anchorId="44A7E31D" wp14:editId="26637D7A">
+                <wp:simplePos x="0" y="0"/>
+                <wp:positionH relativeFrom="column">
+                  <wp:posOffset>2279561</wp:posOffset>
+                </wp:positionH>
+                <wp:positionV relativeFrom="paragraph">
+                  <wp:posOffset>150070</wp:posOffset>
+                </wp:positionV>
+                <wp:extent cx="111714" cy="115851"/>
+                <wp:effectExtent l="0" t="0" r="22225" b="36830"/>
+                <wp:wrapNone/>
+                <wp:docPr id="27" name="Conector recto 27"/>
+                <wp:cNvGraphicFramePr/>
+                <a:graphic xmlns:a="http://schemas.openxmlformats.org/drawingml/2006/main">
+                  <a:graphicData uri="http://schemas.microsoft.com/office/word/2010/wordprocessingShape">
+                    <wps:wsp>
+                      <wps:cNvCnPr/>
+                      <wps:spPr>
+                        <a:xfrm>
+                          <a:off x="0" y="0"/>
+                          <a:ext cx="111714" cy="115851"/>
+                        </a:xfrm>
+                        <a:prstGeom prst="line">
+                          <a:avLst/>
+                        </a:prstGeom>
+                        <a:ln>
+                          <a:solidFill>
+                            <a:schemeClr val="tx1"/>
+                          </a:solidFill>
+                        </a:ln>
+                      </wps:spPr>
+                      <wps:style>
+                        <a:lnRef idx="1">
+                          <a:schemeClr val="accent1"/>
+                        </a:lnRef>
+                        <a:fillRef idx="0">
+                          <a:schemeClr val="accent1"/>
+                        </a:fillRef>
+                        <a:effectRef idx="0">
+                          <a:schemeClr val="accent1"/>
+                        </a:effectRef>
+                        <a:fontRef idx="minor">
+                          <a:schemeClr val="tx1"/>
+                        </a:fontRef>
+                      </wps:style>
+                      <wps:bodyPr/>
+                    </wps:wsp>
+                  </a:graphicData>
+                </a:graphic>
+                <wp14:sizeRelH relativeFrom="margin">
+                  <wp14:pctWidth>0</wp14:pctWidth>
+                </wp14:sizeRelH>
+                <wp14:sizeRelV relativeFrom="margin">
+                  <wp14:pctHeight>0</wp14:pctHeight>
+                </wp14:sizeRelV>
+              </wp:anchor>
+            </w:drawing>
+          </mc:Choice>
+          <mc:Fallback>
+            <w:pict>
+              <v:line w14:anchorId="02F87D43" id="Conector recto 27" o:spid="_x0000_s1026" style="position:absolute;z-index:251681792;visibility:visible;mso-wrap-style:square;mso-width-percent:0;mso-height-percent:0;mso-wrap-distance-left:9pt;mso-wrap-distance-top:0;mso-wrap-distance-right:9pt;mso-wrap-distance-bottom:0;mso-position-horizontal:absolute;mso-position-horizontal-relative:text;mso-position-vertical:absolute;mso-position-vertical-relative:text;mso-width-percent:0;mso-height-percent:0;mso-width-relative:margin;mso-height-relative:margin" from="179.5pt,11.8pt" to="188.3pt,20.9pt" o:gfxdata="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" strokecolor="black [3213]" strokeweight=".5pt">
+                <v:stroke joinstyle="miter"/>
+              </v:line>
+            </w:pict>
+          </mc:Fallback>
+        </mc:AlternateContent>
+      </w:r>
+      <w:r>
+        <w:rPr>
+          <w:rFonts w:ascii="Times New Roman" w:hAnsi="Times New Roman" w:cs="Times New Roman"/>
+          <w:sz w:val="24"/>
+          <w:szCs w:val="24"/>
+        </w:rPr>
+        <w:t xml:space="preserve">                                                         E</w:t>
+      </w:r>
+    </w:p>
+    <w:p>
+      <w:pPr>
+        <w:rPr>
+          <w:rFonts w:ascii="Times New Roman" w:hAnsi="Times New Roman" w:cs="Times New Roman"/>
+          <w:sz w:val="24"/>
+          <w:szCs w:val="24"/>
+        </w:rPr>
+      </w:pPr>
+      <w:r>
+        <w:rPr>
+          <w:rFonts w:ascii="Times New Roman" w:hAnsi="Times New Roman" w:cs="Times New Roman"/>
+          <w:noProof/>
+          <w:sz w:val="24"/>
+          <w:szCs w:val="24"/>
+        </w:rPr>
+        <mc:AlternateContent>
+          <mc:Choice Requires="wps">
+            <w:drawing>
+              <wp:anchor distT="0" distB="0" distL="114300" distR="114300" simplePos="0" relativeHeight="251689984" behindDoc="0" locked="0" layoutInCell="1" allowOverlap="1" wp14:anchorId="1F0CC49F" wp14:editId="2D37DA47">
+                <wp:simplePos x="0" y="0"/>
+                <wp:positionH relativeFrom="column">
+                  <wp:posOffset>2406561</wp:posOffset>
+                </wp:positionH>
+                <wp:positionV relativeFrom="paragraph">
+                  <wp:posOffset>161281</wp:posOffset>
+                </wp:positionV>
+                <wp:extent cx="0" cy="153090"/>
+                <wp:effectExtent l="0" t="0" r="38100" b="37465"/>
+                <wp:wrapNone/>
+                <wp:docPr id="31" name="Conector recto 31"/>
+                <wp:cNvGraphicFramePr/>
+                <a:graphic xmlns:a="http://schemas.openxmlformats.org/drawingml/2006/main">
+                  <a:graphicData uri="http://schemas.microsoft.com/office/word/2010/wordprocessingShape">
+                    <wps:wsp>
+                      <wps:cNvCnPr/>
+                      <wps:spPr>
+                        <a:xfrm flipH="1">
+                          <a:off x="0" y="0"/>
+                          <a:ext cx="0" cy="153090"/>
+                        </a:xfrm>
+                        <a:prstGeom prst="line">
+                          <a:avLst/>
+                        </a:prstGeom>
+                        <a:ln>
+                          <a:solidFill>
+                            <a:schemeClr val="tx1"/>
+                          </a:solidFill>
+                        </a:ln>
+                      </wps:spPr>
+                      <wps:style>
+                        <a:lnRef idx="1">
+                          <a:schemeClr val="accent1"/>
+                        </a:lnRef>
+                        <a:fillRef idx="0">
+                          <a:schemeClr val="accent1"/>
+                        </a:fillRef>
+                        <a:effectRef idx="0">
+                          <a:schemeClr val="accent1"/>
+                        </a:effectRef>
+                        <a:fontRef idx="minor">
+                          <a:schemeClr val="tx1"/>
+                        </a:fontRef>
+                      </wps:style>
+                      <wps:bodyPr/>
+                    </wps:wsp>
+                  </a:graphicData>
+                </a:graphic>
+                <wp14:sizeRelH relativeFrom="margin">
+                  <wp14:pctWidth>0</wp14:pctWidth>
+                </wp14:sizeRelH>
+                <wp14:sizeRelV relativeFrom="margin">
+                  <wp14:pctHeight>0</wp14:pctHeight>
+                </wp14:sizeRelV>
+              </wp:anchor>
+            </w:drawing>
+          </mc:Choice>
+          <mc:Fallback>
+            <w:pict>
+              <v:line w14:anchorId="17A58BBD" id="Conector recto 31" o:spid="_x0000_s1026" style="position:absolute;flip:x;z-index:251689984;visibility:visible;mso-wrap-style:square;mso-width-percent:0;mso-height-percent:0;mso-wrap-distance-left:9pt;mso-wrap-distance-top:0;mso-wrap-distance-right:9pt;mso-wrap-distance-bottom:0;mso-position-horizontal:absolute;mso-position-horizontal-relative:text;mso-position-vertical:absolute;mso-position-vertical-relative:text;mso-width-percent:0;mso-height-percent:0;mso-width-relative:margin;mso-height-relative:margin" from="189.5pt,12.7pt" to="189.5pt,24.75pt" o:gfxdata="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" strokecolor="black [3213]" strokeweight=".5pt">
+                <v:stroke joinstyle="miter"/>
+              </v:line>
+            </w:pict>
+          </mc:Fallback>
+        </mc:AlternateContent>
+      </w:r>
+      <w:r>
+        <w:rPr>
+          <w:rFonts w:ascii="Times New Roman" w:hAnsi="Times New Roman" w:cs="Times New Roman"/>
+          <w:noProof/>
+          <w:sz w:val="24"/>
+          <w:szCs w:val="24"/>
+        </w:rPr>
+        <mc:AlternateContent>
+          <mc:Choice Requires="wps">
+            <w:drawing>
+              <wp:anchor distT="0" distB="0" distL="114300" distR="114300" simplePos="0" relativeHeight="251687936" behindDoc="0" locked="0" layoutInCell="1" allowOverlap="1" wp14:anchorId="6A7C190E" wp14:editId="5F3618E2">
+                <wp:simplePos x="0" y="0"/>
+                <wp:positionH relativeFrom="column">
+                  <wp:posOffset>2042795</wp:posOffset>
+                </wp:positionH>
+                <wp:positionV relativeFrom="paragraph">
+                  <wp:posOffset>160020</wp:posOffset>
+                </wp:positionV>
+                <wp:extent cx="111125" cy="120015"/>
+                <wp:effectExtent l="0" t="0" r="22225" b="32385"/>
+                <wp:wrapNone/>
+                <wp:docPr id="30" name="Conector recto 30"/>
+                <wp:cNvGraphicFramePr/>
+                <a:graphic xmlns:a="http://schemas.openxmlformats.org/drawingml/2006/main">
+                  <a:graphicData uri="http://schemas.microsoft.com/office/word/2010/wordprocessingShape">
+                    <wps:wsp>
+                      <wps:cNvCnPr/>
+                      <wps:spPr>
+                        <a:xfrm flipH="1" flipV="1">
+                          <a:off x="0" y="0"/>
+                          <a:ext cx="111125" cy="120015"/>
+                        </a:xfrm>
+                        <a:prstGeom prst="line">
+                          <a:avLst/>
+                        </a:prstGeom>
+                        <a:ln>
+                          <a:solidFill>
+                            <a:schemeClr val="tx1"/>
+                          </a:solidFill>
+                        </a:ln>
+                      </wps:spPr>
+                      <wps:style>
+                        <a:lnRef idx="1">
+                          <a:schemeClr val="accent1"/>
+                        </a:lnRef>
+                        <a:fillRef idx="0">
+                          <a:schemeClr val="accent1"/>
+                        </a:fillRef>
+                        <a:effectRef idx="0">
+                          <a:schemeClr val="accent1"/>
+                        </a:effectRef>
+                        <a:fontRef idx="minor">
+                          <a:schemeClr val="tx1"/>
+                        </a:fontRef>
+                      </wps:style>
+                      <wps:bodyPr/>
+                    </wps:wsp>
+                  </a:graphicData>
+                </a:graphic>
+                <wp14:sizeRelH relativeFrom="margin">
+                  <wp14:pctWidth>0</wp14:pctWidth>
+                </wp14:sizeRelH>
+                <wp14:sizeRelV relativeFrom="margin">
+                  <wp14:pctHeight>0</wp14:pctHeight>
+                </wp14:sizeRelV>
+              </wp:anchor>
+            </w:drawing>
+          </mc:Choice>
+          <mc:Fallback>
+            <w:pict>
+              <v:line w14:anchorId="2166A864" id="Conector recto 30" o:spid="_x0000_s1026" style="position:absolute;flip:x y;z-index:251687936;visibility:visible;mso-wrap-style:square;mso-width-percent:0;mso-height-percent:0;mso-wrap-distance-left:9pt;mso-wrap-distance-top:0;mso-wrap-distance-right:9pt;mso-wrap-distance-bottom:0;mso-position-horizontal:absolute;mso-position-horizontal-relative:text;mso-position-vertical:absolute;mso-position-vertical-relative:text;mso-width-percent:0;mso-height-percent:0;mso-width-relative:margin;mso-height-relative:margin" from="160.85pt,12.6pt" to="169.6pt,22.05pt" o:gfxdata="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" strokecolor="black [3213]" strokeweight=".5pt">
+                <v:stroke joinstyle="miter"/>
+              </v:line>
+            </w:pict>
+          </mc:Fallback>
+        </mc:AlternateContent>
+      </w:r>
+      <w:r>
+        <w:rPr>
+          <w:rFonts w:ascii="Times New Roman" w:hAnsi="Times New Roman" w:cs="Times New Roman"/>
+          <w:noProof/>
+          <w:sz w:val="24"/>
+          <w:szCs w:val="24"/>
+        </w:rPr>
+        <mc:AlternateContent>
+          <mc:Choice Requires="wps">
+            <w:drawing>
+              <wp:anchor distT="0" distB="0" distL="114300" distR="114300" simplePos="0" relativeHeight="251683840" behindDoc="0" locked="0" layoutInCell="1" allowOverlap="1" wp14:anchorId="1B74D5C5" wp14:editId="7D51F2CB">
+                <wp:simplePos x="0" y="0"/>
+                <wp:positionH relativeFrom="column">
+                  <wp:posOffset>1745815</wp:posOffset>
+                </wp:positionH>
+                <wp:positionV relativeFrom="paragraph">
+                  <wp:posOffset>161281</wp:posOffset>
+                </wp:positionV>
+                <wp:extent cx="157227" cy="127655"/>
+                <wp:effectExtent l="0" t="0" r="33655" b="24765"/>
+                <wp:wrapNone/>
+                <wp:docPr id="28" name="Conector recto 28"/>
+                <wp:cNvGraphicFramePr/>
+                <a:graphic xmlns:a="http://schemas.openxmlformats.org/drawingml/2006/main">
+                  <a:graphicData uri="http://schemas.microsoft.com/office/word/2010/wordprocessingShape">
+                    <wps:wsp>
+                      <wps:cNvCnPr/>
+                      <wps:spPr>
+                        <a:xfrm flipH="1">
+                          <a:off x="0" y="0"/>
+                          <a:ext cx="157227" cy="127655"/>
+                        </a:xfrm>
+                        <a:prstGeom prst="line">
+                          <a:avLst/>
+                        </a:prstGeom>
+                        <a:ln>
+                          <a:solidFill>
+                            <a:schemeClr val="tx1"/>
+                          </a:solidFill>
+                        </a:ln>
+                      </wps:spPr>
+                      <wps:style>
+                        <a:lnRef idx="1">
+                          <a:schemeClr val="accent1"/>
+                        </a:lnRef>
+                        <a:fillRef idx="0">
+                          <a:schemeClr val="accent1"/>
+                        </a:fillRef>
+                        <a:effectRef idx="0">
+                          <a:schemeClr val="accent1"/>
+                        </a:effectRef>
+                        <a:fontRef idx="minor">
+                          <a:schemeClr val="tx1"/>
+                        </a:fontRef>
+                      </wps:style>
+                      <wps:bodyPr/>
+                    </wps:wsp>
+                  </a:graphicData>
+                </a:graphic>
+                <wp14:sizeRelH relativeFrom="margin">
+                  <wp14:pctWidth>0</wp14:pctWidth>
+                </wp14:sizeRelH>
+                <wp14:sizeRelV relativeFrom="margin">
+                  <wp14:pctHeight>0</wp14:pctHeight>
+                </wp14:sizeRelV>
+              </wp:anchor>
+            </w:drawing>
+          </mc:Choice>
+          <mc:Fallback>
+            <w:pict>
+              <v:line w14:anchorId="245321C7" id="Conector recto 28" o:spid="_x0000_s1026" style="position:absolute;flip:x;z-index:251683840;visibility:visible;mso-wrap-style:square;mso-width-percent:0;mso-height-percent:0;mso-wrap-distance-left:9pt;mso-wrap-distance-top:0;mso-wrap-distance-right:9pt;mso-wrap-distance-bottom:0;mso-position-horizontal:absolute;mso-position-horizontal-relative:text;mso-position-vertical:absolute;mso-position-vertical-relative:text;mso-width-percent:0;mso-height-percent:0;mso-width-relative:margin;mso-height-relative:margin" from="137.45pt,12.7pt" to="149.85pt,22.75pt" o:gfxdata="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" strokecolor="black [3213]" strokeweight=".5pt">
+                <v:stroke joinstyle="miter"/>
+              </v:line>
+            </w:pict>
+          </mc:Fallback>
+        </mc:AlternateContent>
+      </w:r>
+      <w:r>
+        <w:rPr>
+          <w:rFonts w:ascii="Times New Roman" w:hAnsi="Times New Roman" w:cs="Times New Roman"/>
+          <w:noProof/>
+          <w:sz w:val="24"/>
+          <w:szCs w:val="24"/>
+        </w:rPr>
+        <mc:AlternateContent>
+          <mc:Choice Requires="wps">
+            <w:drawing>
+              <wp:anchor distT="0" distB="0" distL="114300" distR="114300" simplePos="0" relativeHeight="251685888" behindDoc="0" locked="0" layoutInCell="1" allowOverlap="1" wp14:anchorId="558E128C" wp14:editId="43D8C475">
+                <wp:simplePos x="0" y="0"/>
+                <wp:positionH relativeFrom="column">
+                  <wp:posOffset>1980393</wp:posOffset>
+                </wp:positionH>
+                <wp:positionV relativeFrom="paragraph">
+                  <wp:posOffset>161280</wp:posOffset>
+                </wp:positionV>
+                <wp:extent cx="0" cy="144815"/>
+                <wp:effectExtent l="0" t="0" r="38100" b="26670"/>
+                <wp:wrapNone/>
+                <wp:docPr id="29" name="Conector recto 29"/>
+                <wp:cNvGraphicFramePr/>
+                <a:graphic xmlns:a="http://schemas.openxmlformats.org/drawingml/2006/main">
+                  <a:graphicData uri="http://schemas.microsoft.com/office/word/2010/wordprocessingShape">
+                    <wps:wsp>
+                      <wps:cNvCnPr/>
+                      <wps:spPr>
+                        <a:xfrm flipH="1">
+                          <a:off x="0" y="0"/>
+                          <a:ext cx="0" cy="144815"/>
+                        </a:xfrm>
+                        <a:prstGeom prst="line">
+                          <a:avLst/>
+                        </a:prstGeom>
+                        <a:ln>
+                          <a:solidFill>
+                            <a:schemeClr val="tx1"/>
+                          </a:solidFill>
+                        </a:ln>
+                      </wps:spPr>
+                      <wps:style>
+                        <a:lnRef idx="1">
+                          <a:schemeClr val="accent1"/>
+                        </a:lnRef>
+                        <a:fillRef idx="0">
+                          <a:schemeClr val="accent1"/>
+                        </a:fillRef>
+                        <a:effectRef idx="0">
+                          <a:schemeClr val="accent1"/>
+                        </a:effectRef>
+                        <a:fontRef idx="minor">
+                          <a:schemeClr val="tx1"/>
+                        </a:fontRef>
+                      </wps:style>
+                      <wps:bodyPr/>
+                    </wps:wsp>
+                  </a:graphicData>
+                </a:graphic>
+                <wp14:sizeRelH relativeFrom="margin">
+                  <wp14:pctWidth>0</wp14:pctWidth>
+                </wp14:sizeRelH>
+                <wp14:sizeRelV relativeFrom="margin">
+                  <wp14:pctHeight>0</wp14:pctHeight>
+                </wp14:sizeRelV>
+              </wp:anchor>
+            </w:drawing>
+          </mc:Choice>
+          <mc:Fallback>
+            <w:pict>
+              <v:line w14:anchorId="6891C299" id="Conector recto 29" o:spid="_x0000_s1026" style="position:absolute;flip:x;z-index:251685888;visibility:visible;mso-wrap-style:square;mso-width-percent:0;mso-height-percent:0;mso-wrap-distance-left:9pt;mso-wrap-distance-top:0;mso-wrap-distance-right:9pt;mso-wrap-distance-bottom:0;mso-position-horizontal:absolute;mso-position-horizontal-relative:text;mso-position-vertical:absolute;mso-position-vertical-relative:text;mso-width-percent:0;mso-height-percent:0;mso-width-relative:margin;mso-height-relative:margin" from="155.95pt,12.7pt" to="155.95pt,24.1pt" o:gfxdata="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" strokecolor="black [3213]" strokeweight=".5pt">
+                <v:stroke joinstyle="miter"/>
+              </v:line>
+            </w:pict>
+          </mc:Fallback>
+        </mc:AlternateContent>
+      </w:r>
+      <w:r>
+        <w:rPr>
+          <w:rFonts w:ascii="Times New Roman" w:hAnsi="Times New Roman" w:cs="Times New Roman"/>
+          <w:sz w:val="24"/>
+          <w:szCs w:val="24"/>
+        </w:rPr>
+        <w:t xml:space="preserve">                                                   +         E </w:t>
+      </w:r>
+    </w:p>
+    <w:p>
+      <w:pPr>
+        <w:rPr>
+          <w:rFonts w:ascii="Times New Roman" w:hAnsi="Times New Roman" w:cs="Times New Roman"/>
+          <w:sz w:val="24"/>
+          <w:szCs w:val="24"/>
+        </w:rPr>
+      </w:pPr>
+      <w:r>
+        <w:rPr>
+          <w:rFonts w:ascii="Times New Roman" w:hAnsi="Times New Roman" w:cs="Times New Roman"/>
+          <w:noProof/>
+          <w:sz w:val="24"/>
+          <w:szCs w:val="24"/>
+        </w:rPr>
+        <mc:AlternateContent>
+          <mc:Choice Requires="wps">
+            <w:drawing>
+              <wp:anchor distT="0" distB="0" distL="114300" distR="114300" simplePos="0" relativeHeight="251696128" behindDoc="0" locked="0" layoutInCell="1" allowOverlap="1" wp14:anchorId="1E04EC28" wp14:editId="644E0A92">
+                <wp:simplePos x="0" y="0"/>
+                <wp:positionH relativeFrom="column">
+                  <wp:posOffset>2183133</wp:posOffset>
+                </wp:positionH>
+                <wp:positionV relativeFrom="paragraph">
+                  <wp:posOffset>184906</wp:posOffset>
+                </wp:positionV>
+                <wp:extent cx="0" cy="144814"/>
+                <wp:effectExtent l="0" t="0" r="38100" b="26670"/>
+                <wp:wrapNone/>
+                <wp:docPr id="34" name="Conector recto 34"/>
+                <wp:cNvGraphicFramePr/>
+                <a:graphic xmlns:a="http://schemas.openxmlformats.org/drawingml/2006/main">
+                  <a:graphicData uri="http://schemas.microsoft.com/office/word/2010/wordprocessingShape">
+                    <wps:wsp>
+                      <wps:cNvCnPr/>
+                      <wps:spPr>
+                        <a:xfrm flipH="1">
+                          <a:off x="0" y="0"/>
+                          <a:ext cx="0" cy="144814"/>
+                        </a:xfrm>
+                        <a:prstGeom prst="line">
+                          <a:avLst/>
+                        </a:prstGeom>
+                        <a:ln>
+                          <a:solidFill>
+                            <a:schemeClr val="tx1"/>
+                          </a:solidFill>
+                        </a:ln>
+                      </wps:spPr>
+                      <wps:style>
+                        <a:lnRef idx="1">
+                          <a:schemeClr val="accent1"/>
+                        </a:lnRef>
+                        <a:fillRef idx="0">
+                          <a:schemeClr val="accent1"/>
+                        </a:fillRef>
+                        <a:effectRef idx="0">
+                          <a:schemeClr val="accent1"/>
+                        </a:effectRef>
+                        <a:fontRef idx="minor">
+                          <a:schemeClr val="tx1"/>
+                        </a:fontRef>
+                      </wps:style>
+                      <wps:bodyPr/>
+                    </wps:wsp>
+                  </a:graphicData>
+                </a:graphic>
+                <wp14:sizeRelH relativeFrom="margin">
+                  <wp14:pctWidth>0</wp14:pctWidth>
+                </wp14:sizeRelH>
+                <wp14:sizeRelV relativeFrom="margin">
+                  <wp14:pctHeight>0</wp14:pctHeight>
+                </wp14:sizeRelV>
+              </wp:anchor>
+            </w:drawing>
+          </mc:Choice>
+          <mc:Fallback>
+            <w:pict>
+              <v:line w14:anchorId="2DAE8AB3" id="Conector recto 34" o:spid="_x0000_s1026" style="position:absolute;flip:x;z-index:251696128;visibility:visible;mso-wrap-style:square;mso-width-percent:0;mso-height-percent:0;mso-wrap-distance-left:9pt;mso-wrap-distance-top:0;mso-wrap-distance-right:9pt;mso-wrap-distance-bottom:0;mso-position-horizontal:absolute;mso-position-horizontal-relative:text;mso-position-vertical:absolute;mso-position-vertical-relative:text;mso-width-percent:0;mso-height-percent:0;mso-width-relative:margin;mso-height-relative:margin" from="171.9pt,14.55pt" to="171.9pt,25.95pt" o:gfxdata="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" strokecolor="black [3213]" strokeweight=".5pt">
+                <v:stroke joinstyle="miter"/>
+              </v:line>
+            </w:pict>
+          </mc:Fallback>
+        </mc:AlternateContent>
+      </w:r>
+      <w:r>
+        <w:rPr>
+          <w:rFonts w:ascii="Times New Roman" w:hAnsi="Times New Roman" w:cs="Times New Roman"/>
+          <w:noProof/>
+          <w:sz w:val="24"/>
+          <w:szCs w:val="24"/>
+        </w:rPr>
+        <mc:AlternateContent>
+          <mc:Choice Requires="wps">
+            <w:drawing>
+              <wp:anchor distT="0" distB="0" distL="114300" distR="114300" simplePos="0" relativeHeight="251694080" behindDoc="0" locked="0" layoutInCell="1" allowOverlap="1" wp14:anchorId="0DB727E8" wp14:editId="47AED7DF">
+                <wp:simplePos x="0" y="0"/>
+                <wp:positionH relativeFrom="column">
+                  <wp:posOffset>1965107</wp:posOffset>
+                </wp:positionH>
+                <wp:positionV relativeFrom="paragraph">
+                  <wp:posOffset>172492</wp:posOffset>
+                </wp:positionV>
+                <wp:extent cx="0" cy="153015"/>
+                <wp:effectExtent l="0" t="0" r="38100" b="19050"/>
+                <wp:wrapNone/>
+                <wp:docPr id="33" name="Conector recto 33"/>
+                <wp:cNvGraphicFramePr/>
+                <a:graphic xmlns:a="http://schemas.openxmlformats.org/drawingml/2006/main">
+                  <a:graphicData uri="http://schemas.microsoft.com/office/word/2010/wordprocessingShape">
+                    <wps:wsp>
+                      <wps:cNvCnPr/>
+                      <wps:spPr>
+                        <a:xfrm>
+                          <a:off x="0" y="0"/>
+                          <a:ext cx="0" cy="153015"/>
+                        </a:xfrm>
+                        <a:prstGeom prst="line">
+                          <a:avLst/>
+                        </a:prstGeom>
+                        <a:ln>
+                          <a:solidFill>
+                            <a:schemeClr val="tx1"/>
+                          </a:solidFill>
+                        </a:ln>
+                      </wps:spPr>
+                      <wps:style>
+                        <a:lnRef idx="1">
+                          <a:schemeClr val="accent1"/>
+                        </a:lnRef>
+                        <a:fillRef idx="0">
+                          <a:schemeClr val="accent1"/>
+                        </a:fillRef>
+                        <a:effectRef idx="0">
+                          <a:schemeClr val="accent1"/>
+                        </a:effectRef>
+                        <a:fontRef idx="minor">
+                          <a:schemeClr val="tx1"/>
+                        </a:fontRef>
+                      </wps:style>
+                      <wps:bodyPr/>
+                    </wps:wsp>
+                  </a:graphicData>
+                </a:graphic>
+                <wp14:sizeRelH relativeFrom="margin">
+                  <wp14:pctWidth>0</wp14:pctWidth>
+                </wp14:sizeRelH>
+                <wp14:sizeRelV relativeFrom="margin">
+                  <wp14:pctHeight>0</wp14:pctHeight>
+                </wp14:sizeRelV>
+              </wp:anchor>
+            </w:drawing>
+          </mc:Choice>
+          <mc:Fallback>
+            <w:pict>
+              <v:line w14:anchorId="18F109F0" id="Conector recto 33" o:spid="_x0000_s1026" style="position:absolute;z-index:251694080;visibility:visible;mso-wrap-style:square;mso-width-percent:0;mso-height-percent:0;mso-wrap-distance-left:9pt;mso-wrap-distance-top:0;mso-wrap-distance-right:9pt;mso-wrap-distance-bottom:0;mso-position-horizontal:absolute;mso-position-horizontal-relative:text;mso-position-vertical:absolute;mso-position-vertical-relative:text;mso-width-percent:0;mso-height-percent:0;mso-width-relative:margin;mso-height-relative:margin" from="154.75pt,13.6pt" to="154.75pt,25.65pt" o:gfxdata="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" strokecolor="black [3213]" strokeweight=".5pt">
+                <v:stroke joinstyle="miter"/>
+              </v:line>
+            </w:pict>
+          </mc:Fallback>
+        </mc:AlternateContent>
+      </w:r>
+      <w:r>
+        <w:rPr>
+          <w:rFonts w:ascii="Times New Roman" w:hAnsi="Times New Roman" w:cs="Times New Roman"/>
+          <w:noProof/>
+          <w:sz w:val="24"/>
+          <w:szCs w:val="24"/>
+        </w:rPr>
+        <mc:AlternateContent>
+          <mc:Choice Requires="wps">
+            <w:drawing>
+              <wp:anchor distT="0" distB="0" distL="114300" distR="114300" simplePos="0" relativeHeight="251692032" behindDoc="0" locked="0" layoutInCell="1" allowOverlap="1" wp14:anchorId="0C364C9A" wp14:editId="6D578E22">
+                <wp:simplePos x="0" y="0"/>
+                <wp:positionH relativeFrom="column">
+                  <wp:posOffset>1690764</wp:posOffset>
+                </wp:positionH>
+                <wp:positionV relativeFrom="paragraph">
+                  <wp:posOffset>164217</wp:posOffset>
+                </wp:positionV>
+                <wp:extent cx="0" cy="161365"/>
+                <wp:effectExtent l="0" t="0" r="38100" b="29210"/>
+                <wp:wrapNone/>
+                <wp:docPr id="32" name="Conector recto 32"/>
+                <wp:cNvGraphicFramePr/>
+                <a:graphic xmlns:a="http://schemas.openxmlformats.org/drawingml/2006/main">
+                  <a:graphicData uri="http://schemas.microsoft.com/office/word/2010/wordprocessingShape">
+                    <wps:wsp>
+                      <wps:cNvCnPr/>
+                      <wps:spPr>
+                        <a:xfrm flipH="1">
+                          <a:off x="0" y="0"/>
+                          <a:ext cx="0" cy="161365"/>
+                        </a:xfrm>
+                        <a:prstGeom prst="line">
+                          <a:avLst/>
+                        </a:prstGeom>
+                        <a:ln>
+                          <a:solidFill>
+                            <a:schemeClr val="tx1"/>
+                          </a:solidFill>
+                        </a:ln>
+                      </wps:spPr>
+                      <wps:style>
+                        <a:lnRef idx="1">
+                          <a:schemeClr val="accent1"/>
+                        </a:lnRef>
+                        <a:fillRef idx="0">
+                          <a:schemeClr val="accent1"/>
+                        </a:fillRef>
+                        <a:effectRef idx="0">
+                          <a:schemeClr val="accent1"/>
+                        </a:effectRef>
+                        <a:fontRef idx="minor">
+                          <a:schemeClr val="tx1"/>
+                        </a:fontRef>
+                      </wps:style>
+                      <wps:bodyPr/>
+                    </wps:wsp>
+                  </a:graphicData>
+                </a:graphic>
+                <wp14:sizeRelH relativeFrom="margin">
+                  <wp14:pctWidth>0</wp14:pctWidth>
+                </wp14:sizeRelH>
+                <wp14:sizeRelV relativeFrom="margin">
+                  <wp14:pctHeight>0</wp14:pctHeight>
+                </wp14:sizeRelV>
+              </wp:anchor>
+            </w:drawing>
+          </mc:Choice>
+          <mc:Fallback>
+            <w:pict>
+              <v:line w14:anchorId="34C65A11" id="Conector recto 32" o:spid="_x0000_s1026" style="position:absolute;flip:x;z-index:251692032;visibility:visible;mso-wrap-style:square;mso-width-percent:0;mso-height-percent:0;mso-wrap-distance-left:9pt;mso-wrap-distance-top:0;mso-wrap-distance-right:9pt;mso-wrap-distance-bottom:0;mso-position-horizontal:absolute;mso-position-horizontal-relative:text;mso-position-vertical:absolute;mso-position-vertical-relative:text;mso-width-percent:0;mso-height-percent:0;mso-width-relative:margin;mso-height-relative:margin" from="133.15pt,12.95pt" to="133.15pt,25.65pt" o:gfxdata="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" strokecolor="black [3213]" strokeweight=".5pt">
+                <v:stroke joinstyle="miter"/>
+              </v:line>
+            </w:pict>
+          </mc:Fallback>
+        </mc:AlternateContent>
+      </w:r>
+      <w:r>
+        <w:rPr>
+          <w:rFonts w:ascii="Times New Roman" w:hAnsi="Times New Roman" w:cs="Times New Roman"/>
+          <w:sz w:val="24"/>
+          <w:szCs w:val="24"/>
+        </w:rPr>
+        <w:t xml:space="preserve">                                            E    E   E    id</w:t>
+      </w:r>
+    </w:p>
+    <w:p>
+      <w:pPr>
+        <w:rPr>
+          <w:rFonts w:ascii="Times New Roman" w:hAnsi="Times New Roman" w:cs="Times New Roman"/>
+          <w:sz w:val="24"/>
+          <w:szCs w:val="24"/>
+        </w:rPr>
+      </w:pPr>
+      <w:r>
+        <w:rPr>
+          <w:rFonts w:ascii="Times New Roman" w:hAnsi="Times New Roman" w:cs="Times New Roman"/>
+          <w:noProof/>
+          <w:sz w:val="24"/>
+          <w:szCs w:val="24"/>
+        </w:rPr>
+        <mc:AlternateContent>
+          <mc:Choice Requires="wps">
+            <w:drawing>
+              <wp:anchor distT="0" distB="0" distL="114300" distR="114300" simplePos="0" relativeHeight="251698176" behindDoc="0" locked="0" layoutInCell="1" allowOverlap="1" wp14:anchorId="066271E9" wp14:editId="6F54A63B">
+                <wp:simplePos x="0" y="0"/>
+                <wp:positionH relativeFrom="column">
+                  <wp:posOffset>2170720</wp:posOffset>
+                </wp:positionH>
+                <wp:positionV relativeFrom="paragraph">
+                  <wp:posOffset>167154</wp:posOffset>
+                </wp:positionV>
+                <wp:extent cx="0" cy="148952"/>
+                <wp:effectExtent l="0" t="0" r="38100" b="22860"/>
+                <wp:wrapNone/>
+                <wp:docPr id="35" name="Conector recto 35"/>
+                <wp:cNvGraphicFramePr/>
+                <a:graphic xmlns:a="http://schemas.openxmlformats.org/drawingml/2006/main">
+                  <a:graphicData uri="http://schemas.microsoft.com/office/word/2010/wordprocessingShape">
+                    <wps:wsp>
+                      <wps:cNvCnPr/>
+                      <wps:spPr>
+                        <a:xfrm flipH="1">
+                          <a:off x="0" y="0"/>
+                          <a:ext cx="0" cy="148952"/>
+                        </a:xfrm>
+                        <a:prstGeom prst="line">
+                          <a:avLst/>
+                        </a:prstGeom>
+                        <a:ln>
+                          <a:solidFill>
+                            <a:schemeClr val="tx1"/>
+                          </a:solidFill>
+                        </a:ln>
+                      </wps:spPr>
+                      <wps:style>
+                        <a:lnRef idx="1">
+                          <a:schemeClr val="accent1"/>
+                        </a:lnRef>
+                        <a:fillRef idx="0">
+                          <a:schemeClr val="accent1"/>
+                        </a:fillRef>
+                        <a:effectRef idx="0">
+                          <a:schemeClr val="accent1"/>
+                        </a:effectRef>
+                        <a:fontRef idx="minor">
+                          <a:schemeClr val="tx1"/>
+                        </a:fontRef>
+                      </wps:style>
+                      <wps:bodyPr/>
+                    </wps:wsp>
+                  </a:graphicData>
+                </a:graphic>
+                <wp14:sizeRelH relativeFrom="margin">
+                  <wp14:pctWidth>0</wp14:pctWidth>
+                </wp14:sizeRelH>
+                <wp14:sizeRelV relativeFrom="margin">
+                  <wp14:pctHeight>0</wp14:pctHeight>
+                </wp14:sizeRelV>
+              </wp:anchor>
+            </w:drawing>
+          </mc:Choice>
+          <mc:Fallback>
+            <w:pict>
+              <v:line w14:anchorId="09881193" id="Conector recto 35" o:spid="_x0000_s1026" style="position:absolute;flip:x;z-index:251698176;visibility:visible;mso-wrap-style:square;mso-width-percent:0;mso-height-percent:0;mso-wrap-distance-left:9pt;mso-wrap-distance-top:0;mso-wrap-distance-right:9pt;mso-wrap-distance-bottom:0;mso-position-horizontal:absolute;mso-position-horizontal-relative:text;mso-position-vertical:absolute;mso-position-vertical-relative:text;mso-width-percent:0;mso-height-percent:0;mso-width-relative:margin;mso-height-relative:margin" from="170.9pt,13.15pt" to="170.9pt,24.9pt" o:gfxdata="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" strokecolor="black [3213]" strokeweight=".5pt">
+                <v:stroke joinstyle="miter"/>
+              </v:line>
+            </w:pict>
+          </mc:Fallback>
+        </mc:AlternateContent>
+      </w:r>
+      <w:r>
+        <w:rPr>
+          <w:rFonts w:ascii="Times New Roman" w:hAnsi="Times New Roman" w:cs="Times New Roman"/>
+          <w:sz w:val="24"/>
+          <w:szCs w:val="24"/>
+        </w:rPr>
+        <w:t xml:space="preserve">                                           id    id   E</w:t>
+      </w:r>
+    </w:p>
+    <w:p>
+      <w:pPr>
+        <w:rPr>
+          <w:rFonts w:ascii="Times New Roman" w:hAnsi="Times New Roman" w:cs="Times New Roman"/>
+          <w:sz w:val="24"/>
+          <w:szCs w:val="24"/>
+        </w:rPr>
+      </w:pPr>
+      <w:r>
+        <w:rPr>
+          <w:rFonts w:ascii="Times New Roman" w:hAnsi="Times New Roman" w:cs="Times New Roman"/>
+          <w:noProof/>
+          <w:sz w:val="24"/>
+          <w:szCs w:val="24"/>
+        </w:rPr>
+        <mc:AlternateContent>
+          <mc:Choice Requires="wps">
+            <w:drawing>
+              <wp:anchor distT="0" distB="0" distL="114300" distR="114300" simplePos="0" relativeHeight="251700224" behindDoc="0" locked="0" layoutInCell="1" allowOverlap="1" wp14:anchorId="2AC767B2" wp14:editId="41C38EDA">
+                <wp:simplePos x="0" y="0"/>
+                <wp:positionH relativeFrom="column">
+                  <wp:posOffset>2170720</wp:posOffset>
+                </wp:positionH>
+                <wp:positionV relativeFrom="paragraph">
+                  <wp:posOffset>165952</wp:posOffset>
+                </wp:positionV>
+                <wp:extent cx="1264" cy="140677"/>
+                <wp:effectExtent l="0" t="0" r="37465" b="31115"/>
+                <wp:wrapNone/>
+                <wp:docPr id="36" name="Conector recto 36"/>
+                <wp:cNvGraphicFramePr/>
+                <a:graphic xmlns:a="http://schemas.openxmlformats.org/drawingml/2006/main">
+                  <a:graphicData uri="http://schemas.microsoft.com/office/word/2010/wordprocessingShape">
+                    <wps:wsp>
+                      <wps:cNvCnPr/>
+                      <wps:spPr>
+                        <a:xfrm>
+                          <a:off x="0" y="0"/>
+                          <a:ext cx="1264" cy="140677"/>
+                        </a:xfrm>
+                        <a:prstGeom prst="line">
+                          <a:avLst/>
+                        </a:prstGeom>
+                        <a:ln>
+                          <a:solidFill>
+                            <a:schemeClr val="tx1"/>
+                          </a:solidFill>
+                        </a:ln>
+                      </wps:spPr>
+                      <wps:style>
+                        <a:lnRef idx="1">
+                          <a:schemeClr val="accent1"/>
+                        </a:lnRef>
+                        <a:fillRef idx="0">
+                          <a:schemeClr val="accent1"/>
+                        </a:fillRef>
+                        <a:effectRef idx="0">
+                          <a:schemeClr val="accent1"/>
+                        </a:effectRef>
+                        <a:fontRef idx="minor">
+                          <a:schemeClr val="tx1"/>
+                        </a:fontRef>
+                      </wps:style>
+                      <wps:bodyPr/>
+                    </wps:wsp>
+                  </a:graphicData>
+                </a:graphic>
+                <wp14:sizeRelH relativeFrom="margin">
+                  <wp14:pctWidth>0</wp14:pctWidth>
+                </wp14:sizeRelH>
+                <wp14:sizeRelV relativeFrom="margin">
+                  <wp14:pctHeight>0</wp14:pctHeight>
+                </wp14:sizeRelV>
+              </wp:anchor>
+            </w:drawing>
+          </mc:Choice>
+          <mc:Fallback>
+            <w:pict>
+              <v:line w14:anchorId="65424060" id="Conector recto 36" o:spid="_x0000_s1026" style="position:absolute;z-index:251700224;visibility:visible;mso-wrap-style:square;mso-width-percent:0;mso-height-percent:0;mso-wrap-distance-left:9pt;mso-wrap-distance-top:0;mso-wrap-distance-right:9pt;mso-wrap-distance-bottom:0;mso-position-horizontal:absolute;mso-position-horizontal-relative:text;mso-position-vertical:absolute;mso-position-vertical-relative:text;mso-width-percent:0;mso-height-percent:0;mso-width-relative:margin;mso-height-relative:margin" from="170.9pt,13.05pt" to="171pt,24.15pt" o:gfxdata="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" strokecolor="black [3213]" strokeweight=".5pt">
+                <v:stroke joinstyle="miter"/>
+              </v:line>
+            </w:pict>
+          </mc:Fallback>
+        </mc:AlternateContent>
+      </w:r>
+      <w:r>
+        <w:rPr>
+          <w:rFonts w:ascii="Times New Roman" w:hAnsi="Times New Roman" w:cs="Times New Roman"/>
+          <w:sz w:val="24"/>
+          <w:szCs w:val="24"/>
+        </w:rPr>
+        <w:t xml:space="preserve">                                                        E</w:t>
+      </w:r>
+    </w:p>
+    <w:p>
+      <w:pPr>
+        <w:rPr>
+          <w:rFonts w:ascii="Times New Roman" w:hAnsi="Times New Roman" w:cs="Times New Roman"/>
+          <w:sz w:val="24"/>
+          <w:szCs w:val="24"/>
+        </w:rPr>
+      </w:pPr>
+      <w:r>
+        <w:rPr>
+          <w:rFonts w:ascii="Times New Roman" w:hAnsi="Times New Roman" w:cs="Times New Roman"/>
+          <w:noProof/>
+          <w:sz w:val="24"/>
+          <w:szCs w:val="24"/>
+        </w:rPr>
+        <mc:AlternateContent>
+          <mc:Choice Requires="wps">
+            <w:drawing>
+              <wp:anchor distT="0" distB="0" distL="114300" distR="114300" simplePos="0" relativeHeight="251702272" behindDoc="0" locked="0" layoutInCell="1" allowOverlap="1" wp14:anchorId="2DA1FB69" wp14:editId="4710B05F">
+                <wp:simplePos x="0" y="0"/>
+                <wp:positionH relativeFrom="margin">
+                  <wp:posOffset>2171984</wp:posOffset>
+                </wp:positionH>
+                <wp:positionV relativeFrom="paragraph">
+                  <wp:posOffset>115102</wp:posOffset>
+                </wp:positionV>
+                <wp:extent cx="635" cy="177915"/>
+                <wp:effectExtent l="0" t="0" r="37465" b="31750"/>
+                <wp:wrapNone/>
+                <wp:docPr id="37" name="Conector recto 37"/>
+                <wp:cNvGraphicFramePr/>
+                <a:graphic xmlns:a="http://schemas.openxmlformats.org/drawingml/2006/main">
+                  <a:graphicData uri="http://schemas.microsoft.com/office/word/2010/wordprocessingShape">
+                    <wps:wsp>
+                      <wps:cNvCnPr/>
+                      <wps:spPr>
+                        <a:xfrm>
+                          <a:off x="0" y="0"/>
+                          <a:ext cx="635" cy="177915"/>
+                        </a:xfrm>
+                        <a:prstGeom prst="line">
+                          <a:avLst/>
+                        </a:prstGeom>
+                        <a:ln>
+                          <a:solidFill>
+                            <a:schemeClr val="tx1"/>
+                          </a:solidFill>
+                        </a:ln>
+                      </wps:spPr>
+                      <wps:style>
+                        <a:lnRef idx="1">
+                          <a:schemeClr val="accent1"/>
+                        </a:lnRef>
+                        <a:fillRef idx="0">
+                          <a:schemeClr val="accent1"/>
+                        </a:fillRef>
+                        <a:effectRef idx="0">
+                          <a:schemeClr val="accent1"/>
+                        </a:effectRef>
+                        <a:fontRef idx="minor">
+                          <a:schemeClr val="tx1"/>
+                        </a:fontRef>
+                      </wps:style>
+                      <wps:bodyPr/>
+                    </wps:wsp>
+                  </a:graphicData>
+                </a:graphic>
+                <wp14:sizeRelH relativeFrom="margin">
+                  <wp14:pctWidth>0</wp14:pctWidth>
+                </wp14:sizeRelH>
+                <wp14:sizeRelV relativeFrom="margin">
+                  <wp14:pctHeight>0</wp14:pctHeight>
+                </wp14:sizeRelV>
+              </wp:anchor>
+            </w:drawing>
+          </mc:Choice>
+          <mc:Fallback>
+            <w:pict>
+              <v:line w14:anchorId="0C2EC7C3" id="Conector recto 37" o:spid="_x0000_s1026" style="position:absolute;z-index:251702272;visibility:visible;mso-wrap-style:square;mso-width-percent:0;mso-height-percent:0;mso-wrap-distance-left:9pt;mso-wrap-distance-top:0;mso-wrap-distance-right:9pt;mso-wrap-distance-bottom:0;mso-position-horizontal:absolute;mso-position-horizontal-relative:margin;mso-position-vertical:absolute;mso-position-vertical-relative:text;mso-width-percent:0;mso-height-percent:0;mso-width-relative:margin;mso-height-relative:margin" from="171pt,9.05pt" to="171.05pt,23.05pt" o:gfxdata="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" strokecolor="black [3213]" strokeweight=".5pt">
+                <v:stroke joinstyle="miter"/>
+                <w10:wrap anchorx="margin"/>
+              </v:line>
+            </w:pict>
+          </mc:Fallback>
+        </mc:AlternateContent>
+      </w:r>
+      <w:r>
+        <w:rPr>
+          <w:rFonts w:ascii="Times New Roman" w:hAnsi="Times New Roman" w:cs="Times New Roman"/>
+          <w:sz w:val="24"/>
+          <w:szCs w:val="24"/>
+        </w:rPr>
+        <w:t xml:space="preserve">                                                        *</w:t>
+      </w:r>
+    </w:p>
+    <w:p>
+      <w:pPr>
+        <w:rPr>
+          <w:rFonts w:ascii="Times New Roman" w:hAnsi="Times New Roman" w:cs="Times New Roman"/>
+          <w:sz w:val="24"/>
+          <w:szCs w:val="24"/>
+        </w:rPr>
+      </w:pPr>
+      <w:r>
+        <w:rPr>
+          <w:rFonts w:ascii="Times New Roman" w:hAnsi="Times New Roman" w:cs="Times New Roman"/>
+          <w:sz w:val="24"/>
+          <w:szCs w:val="24"/>
+        </w:rPr>
+        <w:t xml:space="preserve">                                                        E</w:t>
+      </w:r>
+    </w:p>
+    <w:p>
+      <w:pPr>
+        <w:rPr>
+          <w:rFonts w:ascii="Times New Roman" w:hAnsi="Times New Roman" w:cs="Times New Roman"/>
+          <w:sz w:val="24"/>
+          <w:szCs w:val="24"/>
+        </w:rPr>
+      </w:pPr>
+    </w:p>
+    <w:p>
+      <w:pPr>
+        <w:rPr>
+          <w:rFonts w:ascii="Times New Roman" w:hAnsi="Times New Roman" w:cs="Times New Roman"/>
+          <w:sz w:val="24"/>
+          <w:szCs w:val="24"/>
+        </w:rPr>
+      </w:pPr>
+    </w:p>
+    <w:p>
+      <w:pPr>
+        <w:rPr>
+          <w:rFonts w:ascii="Times New Roman" w:hAnsi="Times New Roman" w:cs="Times New Roman"/>
+          <w:sz w:val="24"/>
+          <w:szCs w:val="24"/>
+        </w:rPr>
+      </w:pPr>
+      <w:r>
+        <w:rPr>
+          <w:rFonts w:ascii="Times New Roman" w:hAnsi="Times New Roman" w:cs="Times New Roman"/>
+          <w:sz w:val="24"/>
+          <w:szCs w:val="24"/>
+        </w:rPr>
+        <w:lastRenderedPageBreak/>
         <w:t>Solución a la ambigüedad:</w:t>
       </w:r>
     </w:p>
@@ -1037,9 +2837,140 @@
           <w:sz w:val="24"/>
           <w:szCs w:val="24"/>
         </w:rPr>
-        <w:lastRenderedPageBreak/>
         <w:t xml:space="preserve">Para solucionar la ambigüedad se debe de rescribir la </w:t>
       </w:r>
+      <w:r>
+        <w:rPr>
+          <w:rFonts w:ascii="Times New Roman" w:hAnsi="Times New Roman" w:cs="Times New Roman"/>
+          <w:sz w:val="24"/>
+          <w:szCs w:val="24"/>
+        </w:rPr>
+        <w:t>gramática</w:t>
+      </w:r>
+      <w:r>
+        <w:rPr>
+          <w:rFonts w:ascii="Times New Roman" w:hAnsi="Times New Roman" w:cs="Times New Roman"/>
+          <w:sz w:val="24"/>
+          <w:szCs w:val="24"/>
+        </w:rPr>
+        <w:t xml:space="preserve"> especificando la precedencia y asociatividad de los operadores, la </w:t>
+      </w:r>
+      <w:r>
+        <w:rPr>
+          <w:rFonts w:ascii="Times New Roman" w:hAnsi="Times New Roman" w:cs="Times New Roman"/>
+          <w:sz w:val="24"/>
+          <w:szCs w:val="24"/>
+        </w:rPr>
+        <w:t>gramática</w:t>
+      </w:r>
+      <w:r>
+        <w:rPr>
+          <w:rFonts w:ascii="Times New Roman" w:hAnsi="Times New Roman" w:cs="Times New Roman"/>
+          <w:sz w:val="24"/>
+          <w:szCs w:val="24"/>
+        </w:rPr>
+        <w:t xml:space="preserve"> </w:t>
+      </w:r>
+      <w:r>
+        <w:rPr>
+          <w:rFonts w:ascii="Times New Roman" w:hAnsi="Times New Roman" w:cs="Times New Roman"/>
+          <w:sz w:val="24"/>
+          <w:szCs w:val="24"/>
+        </w:rPr>
+        <w:t>corregida</w:t>
+      </w:r>
+      <w:r>
+        <w:rPr>
+          <w:rFonts w:ascii="Times New Roman" w:hAnsi="Times New Roman" w:cs="Times New Roman"/>
+          <w:sz w:val="24"/>
+          <w:szCs w:val="24"/>
+        </w:rPr>
+        <w:t xml:space="preserve"> </w:t>
+      </w:r>
+      <w:r>
+        <w:rPr>
+          <w:rFonts w:ascii="Times New Roman" w:hAnsi="Times New Roman" w:cs="Times New Roman"/>
+          <w:sz w:val="24"/>
+          <w:szCs w:val="24"/>
+        </w:rPr>
+        <w:t>quedaría</w:t>
+      </w:r>
+      <w:r>
+        <w:rPr>
+          <w:rFonts w:ascii="Times New Roman" w:hAnsi="Times New Roman" w:cs="Times New Roman"/>
+          <w:sz w:val="24"/>
+          <w:szCs w:val="24"/>
+        </w:rPr>
+        <w:t xml:space="preserve"> de la siguiente forma:</w:t>
+      </w:r>
+    </w:p>
+    <w:p>
+      <w:pPr>
+        <w:rPr>
+          <w:rFonts w:ascii="Times New Roman" w:hAnsi="Times New Roman" w:cs="Times New Roman"/>
+          <w:sz w:val="24"/>
+          <w:szCs w:val="24"/>
+        </w:rPr>
+      </w:pPr>
+      <w:r>
+        <w:rPr>
+          <w:rFonts w:ascii="Times New Roman" w:hAnsi="Times New Roman" w:cs="Times New Roman"/>
+          <w:sz w:val="24"/>
+          <w:szCs w:val="24"/>
+        </w:rPr>
+        <w:t>E → E + T | T</w:t>
+      </w:r>
+    </w:p>
+    <w:p>
+      <w:pPr>
+        <w:rPr>
+          <w:rFonts w:ascii="Times New Roman" w:hAnsi="Times New Roman" w:cs="Times New Roman"/>
+          <w:sz w:val="24"/>
+          <w:szCs w:val="24"/>
+        </w:rPr>
+      </w:pPr>
+      <w:r>
+        <w:rPr>
+          <w:rFonts w:ascii="Times New Roman" w:hAnsi="Times New Roman" w:cs="Times New Roman"/>
+          <w:sz w:val="24"/>
+          <w:szCs w:val="24"/>
+        </w:rPr>
+        <w:t>T → T * F | F</w:t>
+      </w:r>
+    </w:p>
+    <w:p>
+      <w:pPr>
+        <w:rPr>
+          <w:rFonts w:ascii="Times New Roman" w:hAnsi="Times New Roman" w:cs="Times New Roman"/>
+          <w:sz w:val="24"/>
+          <w:szCs w:val="24"/>
+        </w:rPr>
+      </w:pPr>
+      <w:r>
+        <w:rPr>
+          <w:rFonts w:ascii="Times New Roman" w:hAnsi="Times New Roman" w:cs="Times New Roman"/>
+          <w:sz w:val="24"/>
+          <w:szCs w:val="24"/>
+        </w:rPr>
+        <w:t>F → id</w:t>
+      </w:r>
+    </w:p>
+    <w:p>
+      <w:pPr>
+        <w:rPr>
+          <w:rFonts w:ascii="Times New Roman" w:hAnsi="Times New Roman" w:cs="Times New Roman"/>
+          <w:sz w:val="24"/>
+          <w:szCs w:val="24"/>
+        </w:rPr>
+      </w:pPr>
+      <w:r>
+        <w:rPr>
+          <w:rFonts w:ascii="Times New Roman" w:hAnsi="Times New Roman" w:cs="Times New Roman"/>
+          <w:sz w:val="24"/>
+          <w:szCs w:val="24"/>
+        </w:rPr>
+        <w:t xml:space="preserve">De esta forma si intentamos derivar la misma cadena (id + id * id), solo tenemos un </w:t>
+      </w:r>
       <w:proofErr w:type="spellStart"/>
       <w:r>
         <w:rPr>
@@ -1047,7 +2978,7 @@
           <w:sz w:val="24"/>
           <w:szCs w:val="24"/>
         </w:rPr>
-        <w:t>gramatica</w:t>
+        <w:t>arbol</w:t>
       </w:r>
       <w:proofErr w:type="spellEnd"/>
       <w:r>
@@ -1056,244 +2987,11 @@
           <w:sz w:val="24"/>
           <w:szCs w:val="24"/>
         </w:rPr>
-        <w:t xml:space="preserve"> especificando la precedencia y asociatividad de los operadores, la </w:t>
-      </w:r>
-      <w:proofErr w:type="spellStart"/>
-      <w:r>
-        <w:rPr>
-          <w:rFonts w:ascii="Times New Roman" w:hAnsi="Times New Roman" w:cs="Times New Roman"/>
-          <w:sz w:val="24"/>
-          <w:szCs w:val="24"/>
-        </w:rPr>
-        <w:t>gram</w:t>
-      </w:r>
-      <w:r>
-        <w:rPr>
-          <w:rFonts w:ascii="Times New Roman" w:hAnsi="Times New Roman" w:cs="Times New Roman"/>
-          <w:sz w:val="24"/>
-          <w:szCs w:val="24"/>
-        </w:rPr>
-        <w:t>atica</w:t>
-      </w:r>
-      <w:proofErr w:type="spellEnd"/>
-      <w:r>
-        <w:rPr>
-          <w:rFonts w:ascii="Times New Roman" w:hAnsi="Times New Roman" w:cs="Times New Roman"/>
-          <w:sz w:val="24"/>
-          <w:szCs w:val="24"/>
-        </w:rPr>
-        <w:t xml:space="preserve"> </w:t>
-      </w:r>
-      <w:proofErr w:type="spellStart"/>
-      <w:r>
-        <w:rPr>
-          <w:rFonts w:ascii="Times New Roman" w:hAnsi="Times New Roman" w:cs="Times New Roman"/>
-          <w:sz w:val="24"/>
-          <w:szCs w:val="24"/>
-        </w:rPr>
-        <w:t>correguida</w:t>
-      </w:r>
-      <w:proofErr w:type="spellEnd"/>
-      <w:r>
-        <w:rPr>
-          <w:rFonts w:ascii="Times New Roman" w:hAnsi="Times New Roman" w:cs="Times New Roman"/>
-          <w:sz w:val="24"/>
-          <w:szCs w:val="24"/>
-        </w:rPr>
-        <w:t xml:space="preserve"> </w:t>
-      </w:r>
-      <w:proofErr w:type="spellStart"/>
-      <w:r>
-        <w:rPr>
-          <w:rFonts w:ascii="Times New Roman" w:hAnsi="Times New Roman" w:cs="Times New Roman"/>
-          <w:sz w:val="24"/>
-          <w:szCs w:val="24"/>
-        </w:rPr>
-        <w:t>quedaria</w:t>
-      </w:r>
-      <w:proofErr w:type="spellEnd"/>
-      <w:r>
-        <w:rPr>
-          <w:rFonts w:ascii="Times New Roman" w:hAnsi="Times New Roman" w:cs="Times New Roman"/>
-          <w:sz w:val="24"/>
-          <w:szCs w:val="24"/>
-        </w:rPr>
-        <w:t xml:space="preserve"> de la siguiente forma:</w:t>
-      </w:r>
-    </w:p>
-    <w:p>
-      <w:pPr>
-        <w:rPr>
-          <w:rFonts w:ascii="Times New Roman" w:hAnsi="Times New Roman" w:cs="Times New Roman"/>
-          <w:sz w:val="24"/>
-          <w:szCs w:val="24"/>
-        </w:rPr>
-      </w:pPr>
-      <w:r>
-        <w:rPr>
-          <w:rFonts w:ascii="Times New Roman" w:hAnsi="Times New Roman" w:cs="Times New Roman"/>
-          <w:sz w:val="24"/>
-          <w:szCs w:val="24"/>
-        </w:rPr>
-        <w:t>E → E + T | T</w:t>
-      </w:r>
-    </w:p>
-    <w:p>
-      <w:pPr>
-        <w:rPr>
-          <w:rFonts w:ascii="Times New Roman" w:hAnsi="Times New Roman" w:cs="Times New Roman"/>
-          <w:sz w:val="24"/>
-          <w:szCs w:val="24"/>
-        </w:rPr>
-      </w:pPr>
-      <w:r>
-        <w:rPr>
-          <w:rFonts w:ascii="Times New Roman" w:hAnsi="Times New Roman" w:cs="Times New Roman"/>
-          <w:sz w:val="24"/>
-          <w:szCs w:val="24"/>
-        </w:rPr>
-        <w:t>T → T * F | F</w:t>
-      </w:r>
-    </w:p>
-    <w:p>
-      <w:pPr>
-        <w:rPr>
-          <w:rFonts w:ascii="Times New Roman" w:hAnsi="Times New Roman" w:cs="Times New Roman"/>
-          <w:sz w:val="24"/>
-          <w:szCs w:val="24"/>
-        </w:rPr>
-      </w:pPr>
-      <w:r>
-        <w:rPr>
-          <w:rFonts w:ascii="Times New Roman" w:hAnsi="Times New Roman" w:cs="Times New Roman"/>
-          <w:sz w:val="24"/>
-          <w:szCs w:val="24"/>
-        </w:rPr>
-        <w:t>F → id</w:t>
-      </w:r>
-    </w:p>
-    <w:p>
-      <w:pPr>
-        <w:rPr>
-          <w:rFonts w:ascii="Times New Roman" w:hAnsi="Times New Roman" w:cs="Times New Roman"/>
-          <w:sz w:val="24"/>
-          <w:szCs w:val="24"/>
-        </w:rPr>
-      </w:pPr>
-      <w:r>
-        <w:rPr>
-          <w:rFonts w:ascii="Times New Roman" w:hAnsi="Times New Roman" w:cs="Times New Roman"/>
-          <w:sz w:val="24"/>
-          <w:szCs w:val="24"/>
-        </w:rPr>
-        <w:t xml:space="preserve">De esta forma si intentamos derivar la misma cadena (id + id * id), solo tenemos un </w:t>
-      </w:r>
-      <w:proofErr w:type="spellStart"/>
-      <w:r>
-        <w:rPr>
-          <w:rFonts w:ascii="Times New Roman" w:hAnsi="Times New Roman" w:cs="Times New Roman"/>
-          <w:sz w:val="24"/>
-          <w:szCs w:val="24"/>
-        </w:rPr>
-        <w:t>arbol</w:t>
-      </w:r>
-      <w:proofErr w:type="spellEnd"/>
-      <w:r>
-        <w:rPr>
-          <w:rFonts w:ascii="Times New Roman" w:hAnsi="Times New Roman" w:cs="Times New Roman"/>
-          <w:sz w:val="24"/>
-          <w:szCs w:val="24"/>
-        </w:rPr>
         <w:t xml:space="preserve"> de derivación.</w:t>
       </w:r>
     </w:p>
     <w:p>
       <w:pPr>
-        <w:rPr>
-          <w:rFonts w:ascii="Times New Roman" w:hAnsi="Times New Roman" w:cs="Times New Roman"/>
-          <w:sz w:val="24"/>
-          <w:szCs w:val="24"/>
-        </w:rPr>
-      </w:pPr>
-      <w:r>
-        <w:rPr>
-          <w:rFonts w:ascii="Times New Roman" w:hAnsi="Times New Roman" w:cs="Times New Roman"/>
-          <w:sz w:val="24"/>
-          <w:szCs w:val="24"/>
-        </w:rPr>
-        <w:t>E</w:t>
-      </w:r>
-    </w:p>
-    <w:p>
-      <w:pPr>
-        <w:rPr>
-          <w:rFonts w:ascii="Times New Roman" w:hAnsi="Times New Roman" w:cs="Times New Roman"/>
-          <w:sz w:val="24"/>
-          <w:szCs w:val="24"/>
-        </w:rPr>
-      </w:pPr>
-      <w:r>
-        <w:rPr>
-          <w:rFonts w:ascii="Times New Roman" w:hAnsi="Times New Roman" w:cs="Times New Roman"/>
-          <w:sz w:val="24"/>
-          <w:szCs w:val="24"/>
-        </w:rPr>
-        <w:t>├── E → T → F → id</w:t>
-      </w:r>
-    </w:p>
-    <w:p>
-      <w:pPr>
-        <w:rPr>
-          <w:rFonts w:ascii="Times New Roman" w:hAnsi="Times New Roman" w:cs="Times New Roman"/>
-          <w:sz w:val="24"/>
-          <w:szCs w:val="24"/>
-        </w:rPr>
-      </w:pPr>
-      <w:r>
-        <w:rPr>
-          <w:rFonts w:ascii="Times New Roman" w:hAnsi="Times New Roman" w:cs="Times New Roman"/>
-          <w:sz w:val="24"/>
-          <w:szCs w:val="24"/>
-        </w:rPr>
-        <w:t>└── + T → T * F</w:t>
-      </w:r>
-    </w:p>
-    <w:p>
-      <w:pPr>
-        <w:rPr>
-          <w:rFonts w:ascii="Times New Roman" w:hAnsi="Times New Roman" w:cs="Times New Roman"/>
-          <w:sz w:val="24"/>
-          <w:szCs w:val="24"/>
-        </w:rPr>
-      </w:pPr>
-      <w:r>
-        <w:rPr>
-          <w:rFonts w:ascii="Times New Roman" w:hAnsi="Times New Roman" w:cs="Times New Roman"/>
-          <w:sz w:val="24"/>
-          <w:szCs w:val="24"/>
-        </w:rPr>
-        <w:t xml:space="preserve">    ├── T → F → id</w:t>
-      </w:r>
-    </w:p>
-    <w:p>
-      <w:pPr>
-        <w:rPr>
-          <w:rFonts w:ascii="Times New Roman" w:hAnsi="Times New Roman" w:cs="Times New Roman"/>
-          <w:sz w:val="24"/>
-          <w:szCs w:val="24"/>
-        </w:rPr>
-      </w:pPr>
-      <w:r>
-        <w:rPr>
-          <w:rFonts w:ascii="Times New Roman" w:hAnsi="Times New Roman" w:cs="Times New Roman"/>
-          <w:sz w:val="24"/>
-          <w:szCs w:val="24"/>
-        </w:rPr>
-        <w:t xml:space="preserve">    └── F → id</w:t>
-      </w:r>
-    </w:p>
-    <w:p>
-      <w:pPr>
         <w:spacing w:line="276" w:lineRule="auto"/>
         <w:rPr>
           <w:rFonts w:ascii="Times New Roman" w:hAnsi="Times New Roman" w:cs="Times New Roman"/>
@@ -1301,6 +2999,1087 @@
           <w:szCs w:val="24"/>
         </w:rPr>
       </w:pPr>
+      <w:r>
+        <w:rPr>
+          <w:rFonts w:ascii="Times New Roman" w:hAnsi="Times New Roman" w:cs="Times New Roman"/>
+          <w:noProof/>
+          <w:sz w:val="24"/>
+          <w:szCs w:val="24"/>
+        </w:rPr>
+        <mc:AlternateContent>
+          <mc:Choice Requires="wps">
+            <w:drawing>
+              <wp:anchor distT="0" distB="0" distL="114300" distR="114300" simplePos="0" relativeHeight="251704320" behindDoc="0" locked="0" layoutInCell="1" allowOverlap="1" wp14:anchorId="405E5D83" wp14:editId="6F505E5C">
+                <wp:simplePos x="0" y="0"/>
+                <wp:positionH relativeFrom="column">
+                  <wp:posOffset>1685698</wp:posOffset>
+                </wp:positionH>
+                <wp:positionV relativeFrom="paragraph">
+                  <wp:posOffset>161220</wp:posOffset>
+                </wp:positionV>
+                <wp:extent cx="113419" cy="133985"/>
+                <wp:effectExtent l="0" t="0" r="20320" b="37465"/>
+                <wp:wrapNone/>
+                <wp:docPr id="38" name="Conector recto 38"/>
+                <wp:cNvGraphicFramePr/>
+                <a:graphic xmlns:a="http://schemas.openxmlformats.org/drawingml/2006/main">
+                  <a:graphicData uri="http://schemas.microsoft.com/office/word/2010/wordprocessingShape">
+                    <wps:wsp>
+                      <wps:cNvCnPr/>
+                      <wps:spPr>
+                        <a:xfrm flipH="1">
+                          <a:off x="0" y="0"/>
+                          <a:ext cx="113419" cy="133985"/>
+                        </a:xfrm>
+                        <a:prstGeom prst="line">
+                          <a:avLst/>
+                        </a:prstGeom>
+                        <a:ln>
+                          <a:solidFill>
+                            <a:schemeClr val="tx1"/>
+                          </a:solidFill>
+                        </a:ln>
+                      </wps:spPr>
+                      <wps:style>
+                        <a:lnRef idx="1">
+                          <a:schemeClr val="accent1"/>
+                        </a:lnRef>
+                        <a:fillRef idx="0">
+                          <a:schemeClr val="accent1"/>
+                        </a:fillRef>
+                        <a:effectRef idx="0">
+                          <a:schemeClr val="accent1"/>
+                        </a:effectRef>
+                        <a:fontRef idx="minor">
+                          <a:schemeClr val="tx1"/>
+                        </a:fontRef>
+                      </wps:style>
+                      <wps:bodyPr/>
+                    </wps:wsp>
+                  </a:graphicData>
+                </a:graphic>
+                <wp14:sizeRelH relativeFrom="margin">
+                  <wp14:pctWidth>0</wp14:pctWidth>
+                </wp14:sizeRelH>
+                <wp14:sizeRelV relativeFrom="margin">
+                  <wp14:pctHeight>0</wp14:pctHeight>
+                </wp14:sizeRelV>
+              </wp:anchor>
+            </w:drawing>
+          </mc:Choice>
+          <mc:Fallback>
+            <w:pict>
+              <v:line w14:anchorId="2D359806" id="Conector recto 38" o:spid="_x0000_s1026" style="position:absolute;flip:x;z-index:251704320;visibility:visible;mso-wrap-style:square;mso-width-percent:0;mso-height-percent:0;mso-wrap-distance-left:9pt;mso-wrap-distance-top:0;mso-wrap-distance-right:9pt;mso-wrap-distance-bottom:0;mso-position-horizontal:absolute;mso-position-horizontal-relative:text;mso-position-vertical:absolute;mso-position-vertical-relative:text;mso-width-percent:0;mso-height-percent:0;mso-width-relative:margin;mso-height-relative:margin" from="132.75pt,12.7pt" to="141.7pt,23.25pt" o:gfxdata="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" strokecolor="black [3213]" strokeweight=".5pt">
+                <v:stroke joinstyle="miter"/>
+              </v:line>
+            </w:pict>
+          </mc:Fallback>
+        </mc:AlternateContent>
+      </w:r>
+      <w:r>
+        <w:rPr>
+          <w:rFonts w:ascii="Times New Roman" w:hAnsi="Times New Roman" w:cs="Times New Roman"/>
+          <w:noProof/>
+          <w:sz w:val="24"/>
+          <w:szCs w:val="24"/>
+        </w:rPr>
+        <mc:AlternateContent>
+          <mc:Choice Requires="wps">
+            <w:drawing>
+              <wp:anchor distT="0" distB="0" distL="114300" distR="114300" simplePos="0" relativeHeight="251706368" behindDoc="0" locked="0" layoutInCell="1" allowOverlap="1" wp14:anchorId="062D7E96" wp14:editId="756D4075">
+                <wp:simplePos x="0" y="0"/>
+                <wp:positionH relativeFrom="column">
+                  <wp:posOffset>1961829</wp:posOffset>
+                </wp:positionH>
+                <wp:positionV relativeFrom="paragraph">
+                  <wp:posOffset>162905</wp:posOffset>
+                </wp:positionV>
+                <wp:extent cx="81482" cy="134117"/>
+                <wp:effectExtent l="0" t="0" r="33020" b="18415"/>
+                <wp:wrapNone/>
+                <wp:docPr id="39" name="Conector recto 39"/>
+                <wp:cNvGraphicFramePr/>
+                <a:graphic xmlns:a="http://schemas.openxmlformats.org/drawingml/2006/main">
+                  <a:graphicData uri="http://schemas.microsoft.com/office/word/2010/wordprocessingShape">
+                    <wps:wsp>
+                      <wps:cNvCnPr/>
+                      <wps:spPr>
+                        <a:xfrm flipH="1" flipV="1">
+                          <a:off x="0" y="0"/>
+                          <a:ext cx="81482" cy="134117"/>
+                        </a:xfrm>
+                        <a:prstGeom prst="line">
+                          <a:avLst/>
+                        </a:prstGeom>
+                        <a:ln>
+                          <a:solidFill>
+                            <a:schemeClr val="tx1"/>
+                          </a:solidFill>
+                        </a:ln>
+                      </wps:spPr>
+                      <wps:style>
+                        <a:lnRef idx="1">
+                          <a:schemeClr val="accent1"/>
+                        </a:lnRef>
+                        <a:fillRef idx="0">
+                          <a:schemeClr val="accent1"/>
+                        </a:fillRef>
+                        <a:effectRef idx="0">
+                          <a:schemeClr val="accent1"/>
+                        </a:effectRef>
+                        <a:fontRef idx="minor">
+                          <a:schemeClr val="tx1"/>
+                        </a:fontRef>
+                      </wps:style>
+                      <wps:bodyPr/>
+                    </wps:wsp>
+                  </a:graphicData>
+                </a:graphic>
+                <wp14:sizeRelH relativeFrom="margin">
+                  <wp14:pctWidth>0</wp14:pctWidth>
+                </wp14:sizeRelH>
+                <wp14:sizeRelV relativeFrom="margin">
+                  <wp14:pctHeight>0</wp14:pctHeight>
+                </wp14:sizeRelV>
+              </wp:anchor>
+            </w:drawing>
+          </mc:Choice>
+          <mc:Fallback>
+            <w:pict>
+              <v:line w14:anchorId="63718326" id="Conector recto 39" o:spid="_x0000_s1026" style="position:absolute;flip:x y;z-index:251706368;visibility:visible;mso-wrap-style:square;mso-width-percent:0;mso-height-percent:0;mso-wrap-distance-left:9pt;mso-wrap-distance-top:0;mso-wrap-distance-right:9pt;mso-wrap-distance-bottom:0;mso-position-horizontal:absolute;mso-position-horizontal-relative:text;mso-position-vertical:absolute;mso-position-vertical-relative:text;mso-width-percent:0;mso-height-percent:0;mso-width-relative:margin;mso-height-relative:margin" from="154.45pt,12.85pt" to="160.85pt,23.4pt" o:gfxdata="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" strokecolor="black [3213]" strokeweight=".5pt">
+                <v:stroke joinstyle="miter"/>
+              </v:line>
+            </w:pict>
+          </mc:Fallback>
+        </mc:AlternateContent>
+      </w:r>
+      <w:r>
+        <w:rPr>
+          <w:rFonts w:ascii="Times New Roman" w:hAnsi="Times New Roman" w:cs="Times New Roman"/>
+          <w:sz w:val="24"/>
+          <w:szCs w:val="24"/>
+        </w:rPr>
+        <w:t xml:space="preserve">                                                E</w:t>
+      </w:r>
+    </w:p>
+    <w:p>
+      <w:pPr>
+        <w:spacing w:line="276" w:lineRule="auto"/>
+        <w:rPr>
+          <w:rFonts w:ascii="Times New Roman" w:hAnsi="Times New Roman" w:cs="Times New Roman"/>
+          <w:sz w:val="24"/>
+          <w:szCs w:val="24"/>
+        </w:rPr>
+      </w:pPr>
+      <w:r>
+        <w:rPr>
+          <w:rFonts w:ascii="Times New Roman" w:hAnsi="Times New Roman" w:cs="Times New Roman"/>
+          <w:noProof/>
+          <w:sz w:val="24"/>
+          <w:szCs w:val="24"/>
+        </w:rPr>
+        <mc:AlternateContent>
+          <mc:Choice Requires="wps">
+            <w:drawing>
+              <wp:anchor distT="0" distB="0" distL="114300" distR="114300" simplePos="0" relativeHeight="251714560" behindDoc="0" locked="0" layoutInCell="1" allowOverlap="1" wp14:anchorId="03FB65C4" wp14:editId="65BF8DFA">
+                <wp:simplePos x="0" y="0"/>
+                <wp:positionH relativeFrom="column">
+                  <wp:posOffset>2068975</wp:posOffset>
+                </wp:positionH>
+                <wp:positionV relativeFrom="paragraph">
+                  <wp:posOffset>167588</wp:posOffset>
+                </wp:positionV>
+                <wp:extent cx="0" cy="148281"/>
+                <wp:effectExtent l="0" t="0" r="38100" b="23495"/>
+                <wp:wrapNone/>
+                <wp:docPr id="43" name="Conector recto 43"/>
+                <wp:cNvGraphicFramePr/>
+                <a:graphic xmlns:a="http://schemas.openxmlformats.org/drawingml/2006/main">
+                  <a:graphicData uri="http://schemas.microsoft.com/office/word/2010/wordprocessingShape">
+                    <wps:wsp>
+                      <wps:cNvCnPr/>
+                      <wps:spPr>
+                        <a:xfrm flipH="1">
+                          <a:off x="0" y="0"/>
+                          <a:ext cx="0" cy="148281"/>
+                        </a:xfrm>
+                        <a:prstGeom prst="line">
+                          <a:avLst/>
+                        </a:prstGeom>
+                        <a:ln>
+                          <a:solidFill>
+                            <a:schemeClr val="tx1"/>
+                          </a:solidFill>
+                        </a:ln>
+                      </wps:spPr>
+                      <wps:style>
+                        <a:lnRef idx="1">
+                          <a:schemeClr val="accent1"/>
+                        </a:lnRef>
+                        <a:fillRef idx="0">
+                          <a:schemeClr val="accent1"/>
+                        </a:fillRef>
+                        <a:effectRef idx="0">
+                          <a:schemeClr val="accent1"/>
+                        </a:effectRef>
+                        <a:fontRef idx="minor">
+                          <a:schemeClr val="tx1"/>
+                        </a:fontRef>
+                      </wps:style>
+                      <wps:bodyPr/>
+                    </wps:wsp>
+                  </a:graphicData>
+                </a:graphic>
+                <wp14:sizeRelH relativeFrom="margin">
+                  <wp14:pctWidth>0</wp14:pctWidth>
+                </wp14:sizeRelH>
+                <wp14:sizeRelV relativeFrom="margin">
+                  <wp14:pctHeight>0</wp14:pctHeight>
+                </wp14:sizeRelV>
+              </wp:anchor>
+            </w:drawing>
+          </mc:Choice>
+          <mc:Fallback>
+            <w:pict>
+              <v:line w14:anchorId="230D2463" id="Conector recto 43" o:spid="_x0000_s1026" style="position:absolute;flip:x;z-index:251714560;visibility:visible;mso-wrap-style:square;mso-width-percent:0;mso-height-percent:0;mso-wrap-distance-left:9pt;mso-wrap-distance-top:0;mso-wrap-distance-right:9pt;mso-wrap-distance-bottom:0;mso-position-horizontal:absolute;mso-position-horizontal-relative:text;mso-position-vertical:absolute;mso-position-vertical-relative:text;mso-width-percent:0;mso-height-percent:0;mso-width-relative:margin;mso-height-relative:margin" from="162.9pt,13.2pt" to="162.9pt,24.9pt" o:gfxdata="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" strokecolor="black [3213]" strokeweight=".5pt">
+                <v:stroke joinstyle="miter"/>
+              </v:line>
+            </w:pict>
+          </mc:Fallback>
+        </mc:AlternateContent>
+      </w:r>
+      <w:r>
+        <w:rPr>
+          <w:rFonts w:ascii="Times New Roman" w:hAnsi="Times New Roman" w:cs="Times New Roman"/>
+          <w:noProof/>
+          <w:sz w:val="24"/>
+          <w:szCs w:val="24"/>
+        </w:rPr>
+        <mc:AlternateContent>
+          <mc:Choice Requires="wps">
+            <w:drawing>
+              <wp:anchor distT="0" distB="0" distL="114300" distR="114300" simplePos="0" relativeHeight="251708416" behindDoc="0" locked="0" layoutInCell="1" allowOverlap="1" wp14:anchorId="7DB867A3" wp14:editId="60D4BC6A">
+                <wp:simplePos x="0" y="0"/>
+                <wp:positionH relativeFrom="column">
+                  <wp:posOffset>1472418</wp:posOffset>
+                </wp:positionH>
+                <wp:positionV relativeFrom="paragraph">
+                  <wp:posOffset>149936</wp:posOffset>
+                </wp:positionV>
+                <wp:extent cx="127000" cy="141046"/>
+                <wp:effectExtent l="0" t="0" r="25400" b="30480"/>
+                <wp:wrapNone/>
+                <wp:docPr id="40" name="Conector recto 40"/>
+                <wp:cNvGraphicFramePr/>
+                <a:graphic xmlns:a="http://schemas.openxmlformats.org/drawingml/2006/main">
+                  <a:graphicData uri="http://schemas.microsoft.com/office/word/2010/wordprocessingShape">
+                    <wps:wsp>
+                      <wps:cNvCnPr/>
+                      <wps:spPr>
+                        <a:xfrm flipH="1">
+                          <a:off x="0" y="0"/>
+                          <a:ext cx="127000" cy="141046"/>
+                        </a:xfrm>
+                        <a:prstGeom prst="line">
+                          <a:avLst/>
+                        </a:prstGeom>
+                        <a:ln>
+                          <a:solidFill>
+                            <a:schemeClr val="tx1"/>
+                          </a:solidFill>
+                        </a:ln>
+                      </wps:spPr>
+                      <wps:style>
+                        <a:lnRef idx="1">
+                          <a:schemeClr val="accent1"/>
+                        </a:lnRef>
+                        <a:fillRef idx="0">
+                          <a:schemeClr val="accent1"/>
+                        </a:fillRef>
+                        <a:effectRef idx="0">
+                          <a:schemeClr val="accent1"/>
+                        </a:effectRef>
+                        <a:fontRef idx="minor">
+                          <a:schemeClr val="tx1"/>
+                        </a:fontRef>
+                      </wps:style>
+                      <wps:bodyPr/>
+                    </wps:wsp>
+                  </a:graphicData>
+                </a:graphic>
+                <wp14:sizeRelH relativeFrom="margin">
+                  <wp14:pctWidth>0</wp14:pctWidth>
+                </wp14:sizeRelH>
+                <wp14:sizeRelV relativeFrom="margin">
+                  <wp14:pctHeight>0</wp14:pctHeight>
+                </wp14:sizeRelV>
+              </wp:anchor>
+            </w:drawing>
+          </mc:Choice>
+          <mc:Fallback>
+            <w:pict>
+              <v:line w14:anchorId="109C8BF9" id="Conector recto 40" o:spid="_x0000_s1026" style="position:absolute;flip:x;z-index:251708416;visibility:visible;mso-wrap-style:square;mso-width-percent:0;mso-height-percent:0;mso-wrap-distance-left:9pt;mso-wrap-distance-top:0;mso-wrap-distance-right:9pt;mso-wrap-distance-bottom:0;mso-position-horizontal:absolute;mso-position-horizontal-relative:text;mso-position-vertical:absolute;mso-position-vertical-relative:text;mso-width-percent:0;mso-height-percent:0;mso-width-relative:margin;mso-height-relative:margin" from="115.95pt,11.8pt" to="125.95pt,22.9pt" o:gfxdata="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" strokecolor="black [3213]" strokeweight=".5pt">
+                <v:stroke joinstyle="miter"/>
+              </v:line>
+            </w:pict>
+          </mc:Fallback>
+        </mc:AlternateContent>
+      </w:r>
+      <w:r>
+        <w:rPr>
+          <w:rFonts w:ascii="Times New Roman" w:hAnsi="Times New Roman" w:cs="Times New Roman"/>
+          <w:noProof/>
+          <w:sz w:val="24"/>
+          <w:szCs w:val="24"/>
+        </w:rPr>
+        <mc:AlternateContent>
+          <mc:Choice Requires="wps">
+            <w:drawing>
+              <wp:anchor distT="0" distB="0" distL="114300" distR="114300" simplePos="0" relativeHeight="251712512" behindDoc="0" locked="0" layoutInCell="1" allowOverlap="1" wp14:anchorId="5D674B99" wp14:editId="50D5E567">
+                <wp:simplePos x="0" y="0"/>
+                <wp:positionH relativeFrom="column">
+                  <wp:posOffset>1691309</wp:posOffset>
+                </wp:positionH>
+                <wp:positionV relativeFrom="paragraph">
+                  <wp:posOffset>156997</wp:posOffset>
+                </wp:positionV>
+                <wp:extent cx="91793" cy="134159"/>
+                <wp:effectExtent l="0" t="0" r="22860" b="37465"/>
+                <wp:wrapNone/>
+                <wp:docPr id="42" name="Conector recto 42"/>
+                <wp:cNvGraphicFramePr/>
+                <a:graphic xmlns:a="http://schemas.openxmlformats.org/drawingml/2006/main">
+                  <a:graphicData uri="http://schemas.microsoft.com/office/word/2010/wordprocessingShape">
+                    <wps:wsp>
+                      <wps:cNvCnPr/>
+                      <wps:spPr>
+                        <a:xfrm>
+                          <a:off x="0" y="0"/>
+                          <a:ext cx="91793" cy="134159"/>
+                        </a:xfrm>
+                        <a:prstGeom prst="line">
+                          <a:avLst/>
+                        </a:prstGeom>
+                        <a:ln>
+                          <a:solidFill>
+                            <a:schemeClr val="tx1"/>
+                          </a:solidFill>
+                        </a:ln>
+                      </wps:spPr>
+                      <wps:style>
+                        <a:lnRef idx="1">
+                          <a:schemeClr val="accent1"/>
+                        </a:lnRef>
+                        <a:fillRef idx="0">
+                          <a:schemeClr val="accent1"/>
+                        </a:fillRef>
+                        <a:effectRef idx="0">
+                          <a:schemeClr val="accent1"/>
+                        </a:effectRef>
+                        <a:fontRef idx="minor">
+                          <a:schemeClr val="tx1"/>
+                        </a:fontRef>
+                      </wps:style>
+                      <wps:bodyPr/>
+                    </wps:wsp>
+                  </a:graphicData>
+                </a:graphic>
+                <wp14:sizeRelH relativeFrom="margin">
+                  <wp14:pctWidth>0</wp14:pctWidth>
+                </wp14:sizeRelH>
+                <wp14:sizeRelV relativeFrom="margin">
+                  <wp14:pctHeight>0</wp14:pctHeight>
+                </wp14:sizeRelV>
+              </wp:anchor>
+            </w:drawing>
+          </mc:Choice>
+          <mc:Fallback>
+            <w:pict>
+              <v:line w14:anchorId="217E89F0" id="Conector recto 42" o:spid="_x0000_s1026" style="position:absolute;z-index:251712512;visibility:visible;mso-wrap-style:square;mso-width-percent:0;mso-height-percent:0;mso-wrap-distance-left:9pt;mso-wrap-distance-top:0;mso-wrap-distance-right:9pt;mso-wrap-distance-bottom:0;mso-position-horizontal:absolute;mso-position-horizontal-relative:text;mso-position-vertical:absolute;mso-position-vertical-relative:text;mso-width-percent:0;mso-height-percent:0;mso-width-relative:margin;mso-height-relative:margin" from="133.15pt,12.35pt" to="140.4pt,22.9pt" o:gfxdata="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" strokecolor="black [3213]" strokeweight=".5pt">
+                <v:stroke joinstyle="miter"/>
+              </v:line>
+            </w:pict>
+          </mc:Fallback>
+        </mc:AlternateContent>
+      </w:r>
+      <w:r>
+        <w:rPr>
+          <w:rFonts w:ascii="Times New Roman" w:hAnsi="Times New Roman" w:cs="Times New Roman"/>
+          <w:noProof/>
+          <w:sz w:val="24"/>
+          <w:szCs w:val="24"/>
+        </w:rPr>
+        <mc:AlternateContent>
+          <mc:Choice Requires="wps">
+            <w:drawing>
+              <wp:anchor distT="0" distB="0" distL="114300" distR="114300" simplePos="0" relativeHeight="251710464" behindDoc="0" locked="0" layoutInCell="1" allowOverlap="1" wp14:anchorId="6B39E9B4" wp14:editId="2121E164">
+                <wp:simplePos x="0" y="0"/>
+                <wp:positionH relativeFrom="column">
+                  <wp:posOffset>1638351</wp:posOffset>
+                </wp:positionH>
+                <wp:positionV relativeFrom="paragraph">
+                  <wp:posOffset>160528</wp:posOffset>
+                </wp:positionV>
+                <wp:extent cx="3531" cy="148107"/>
+                <wp:effectExtent l="0" t="0" r="34925" b="23495"/>
+                <wp:wrapNone/>
+                <wp:docPr id="41" name="Conector recto 41"/>
+                <wp:cNvGraphicFramePr/>
+                <a:graphic xmlns:a="http://schemas.openxmlformats.org/drawingml/2006/main">
+                  <a:graphicData uri="http://schemas.microsoft.com/office/word/2010/wordprocessingShape">
+                    <wps:wsp>
+                      <wps:cNvCnPr/>
+                      <wps:spPr>
+                        <a:xfrm>
+                          <a:off x="0" y="0"/>
+                          <a:ext cx="3531" cy="148107"/>
+                        </a:xfrm>
+                        <a:prstGeom prst="line">
+                          <a:avLst/>
+                        </a:prstGeom>
+                        <a:ln>
+                          <a:solidFill>
+                            <a:schemeClr val="tx1"/>
+                          </a:solidFill>
+                        </a:ln>
+                      </wps:spPr>
+                      <wps:style>
+                        <a:lnRef idx="1">
+                          <a:schemeClr val="accent1"/>
+                        </a:lnRef>
+                        <a:fillRef idx="0">
+                          <a:schemeClr val="accent1"/>
+                        </a:fillRef>
+                        <a:effectRef idx="0">
+                          <a:schemeClr val="accent1"/>
+                        </a:effectRef>
+                        <a:fontRef idx="minor">
+                          <a:schemeClr val="tx1"/>
+                        </a:fontRef>
+                      </wps:style>
+                      <wps:bodyPr/>
+                    </wps:wsp>
+                  </a:graphicData>
+                </a:graphic>
+                <wp14:sizeRelH relativeFrom="margin">
+                  <wp14:pctWidth>0</wp14:pctWidth>
+                </wp14:sizeRelH>
+                <wp14:sizeRelV relativeFrom="margin">
+                  <wp14:pctHeight>0</wp14:pctHeight>
+                </wp14:sizeRelV>
+              </wp:anchor>
+            </w:drawing>
+          </mc:Choice>
+          <mc:Fallback>
+            <w:pict>
+              <v:line w14:anchorId="24C526B5" id="Conector recto 41" o:spid="_x0000_s1026" style="position:absolute;z-index:251710464;visibility:visible;mso-wrap-style:square;mso-width-percent:0;mso-height-percent:0;mso-wrap-distance-left:9pt;mso-wrap-distance-top:0;mso-wrap-distance-right:9pt;mso-wrap-distance-bottom:0;mso-position-horizontal:absolute;mso-position-horizontal-relative:text;mso-position-vertical:absolute;mso-position-vertical-relative:text;mso-width-percent:0;mso-height-percent:0;mso-width-relative:margin;mso-height-relative:margin" from="129pt,12.65pt" to="129.3pt,24.3pt" o:gfxdata="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" strokecolor="black [3213]" strokeweight=".5pt">
+                <v:stroke joinstyle="miter"/>
+              </v:line>
+            </w:pict>
+          </mc:Fallback>
+        </mc:AlternateContent>
+      </w:r>
+      <w:r>
+        <w:rPr>
+          <w:rFonts w:ascii="Times New Roman" w:hAnsi="Times New Roman" w:cs="Times New Roman"/>
+          <w:sz w:val="24"/>
+          <w:szCs w:val="24"/>
+        </w:rPr>
+        <w:t xml:space="preserve">                                          +         E</w:t>
+      </w:r>
+    </w:p>
+    <w:p>
+      <w:pPr>
+        <w:spacing w:line="276" w:lineRule="auto"/>
+        <w:rPr>
+          <w:rFonts w:ascii="Times New Roman" w:hAnsi="Times New Roman" w:cs="Times New Roman"/>
+          <w:sz w:val="24"/>
+          <w:szCs w:val="24"/>
+        </w:rPr>
+      </w:pPr>
+      <w:r>
+        <w:rPr>
+          <w:rFonts w:ascii="Times New Roman" w:hAnsi="Times New Roman" w:cs="Times New Roman"/>
+          <w:noProof/>
+          <w:sz w:val="24"/>
+          <w:szCs w:val="24"/>
+        </w:rPr>
+        <mc:AlternateContent>
+          <mc:Choice Requires="wps">
+            <w:drawing>
+              <wp:anchor distT="0" distB="0" distL="114300" distR="114300" simplePos="0" relativeHeight="251722752" behindDoc="0" locked="0" layoutInCell="1" allowOverlap="1" wp14:anchorId="034E316E" wp14:editId="7B1DAA8E">
+                <wp:simplePos x="0" y="0"/>
+                <wp:positionH relativeFrom="column">
+                  <wp:posOffset>2058383</wp:posOffset>
+                </wp:positionH>
+                <wp:positionV relativeFrom="paragraph">
+                  <wp:posOffset>200090</wp:posOffset>
+                </wp:positionV>
+                <wp:extent cx="0" cy="130175"/>
+                <wp:effectExtent l="0" t="0" r="38100" b="22225"/>
+                <wp:wrapNone/>
+                <wp:docPr id="47" name="Conector recto 47"/>
+                <wp:cNvGraphicFramePr/>
+                <a:graphic xmlns:a="http://schemas.openxmlformats.org/drawingml/2006/main">
+                  <a:graphicData uri="http://schemas.microsoft.com/office/word/2010/wordprocessingShape">
+                    <wps:wsp>
+                      <wps:cNvCnPr/>
+                      <wps:spPr>
+                        <a:xfrm flipH="1">
+                          <a:off x="0" y="0"/>
+                          <a:ext cx="0" cy="130175"/>
+                        </a:xfrm>
+                        <a:prstGeom prst="line">
+                          <a:avLst/>
+                        </a:prstGeom>
+                        <a:ln>
+                          <a:solidFill>
+                            <a:schemeClr val="tx1"/>
+                          </a:solidFill>
+                        </a:ln>
+                      </wps:spPr>
+                      <wps:style>
+                        <a:lnRef idx="1">
+                          <a:schemeClr val="accent1"/>
+                        </a:lnRef>
+                        <a:fillRef idx="0">
+                          <a:schemeClr val="accent1"/>
+                        </a:fillRef>
+                        <a:effectRef idx="0">
+                          <a:schemeClr val="accent1"/>
+                        </a:effectRef>
+                        <a:fontRef idx="minor">
+                          <a:schemeClr val="tx1"/>
+                        </a:fontRef>
+                      </wps:style>
+                      <wps:bodyPr/>
+                    </wps:wsp>
+                  </a:graphicData>
+                </a:graphic>
+                <wp14:sizeRelH relativeFrom="margin">
+                  <wp14:pctWidth>0</wp14:pctWidth>
+                </wp14:sizeRelH>
+                <wp14:sizeRelV relativeFrom="margin">
+                  <wp14:pctHeight>0</wp14:pctHeight>
+                </wp14:sizeRelV>
+              </wp:anchor>
+            </w:drawing>
+          </mc:Choice>
+          <mc:Fallback>
+            <w:pict>
+              <v:line w14:anchorId="243CD96C" id="Conector recto 47" o:spid="_x0000_s1026" style="position:absolute;flip:x;z-index:251722752;visibility:visible;mso-wrap-style:square;mso-width-percent:0;mso-height-percent:0;mso-wrap-distance-left:9pt;mso-wrap-distance-top:0;mso-wrap-distance-right:9pt;mso-wrap-distance-bottom:0;mso-position-horizontal:absolute;mso-position-horizontal-relative:text;mso-position-vertical:absolute;mso-position-vertical-relative:text;mso-width-percent:0;mso-height-percent:0;mso-width-relative:margin;mso-height-relative:margin" from="162.1pt,15.75pt" to="162.1pt,26pt" o:gfxdata="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" strokecolor="black [3213]" strokeweight=".5pt">
+                <v:stroke joinstyle="miter"/>
+              </v:line>
+            </w:pict>
+          </mc:Fallback>
+        </mc:AlternateContent>
+      </w:r>
+      <w:r>
+        <w:rPr>
+          <w:rFonts w:ascii="Times New Roman" w:hAnsi="Times New Roman" w:cs="Times New Roman"/>
+          <w:noProof/>
+          <w:sz w:val="24"/>
+          <w:szCs w:val="24"/>
+        </w:rPr>
+        <mc:AlternateContent>
+          <mc:Choice Requires="wps">
+            <w:drawing>
+              <wp:anchor distT="0" distB="0" distL="114300" distR="114300" simplePos="0" relativeHeight="251720704" behindDoc="0" locked="0" layoutInCell="1" allowOverlap="1" wp14:anchorId="29EB5548" wp14:editId="7B65A505">
+                <wp:simplePos x="0" y="0"/>
+                <wp:positionH relativeFrom="column">
+                  <wp:posOffset>1790065</wp:posOffset>
+                </wp:positionH>
+                <wp:positionV relativeFrom="paragraph">
+                  <wp:posOffset>182438</wp:posOffset>
+                </wp:positionV>
+                <wp:extent cx="0" cy="134159"/>
+                <wp:effectExtent l="0" t="0" r="38100" b="37465"/>
+                <wp:wrapNone/>
+                <wp:docPr id="46" name="Conector recto 46"/>
+                <wp:cNvGraphicFramePr/>
+                <a:graphic xmlns:a="http://schemas.openxmlformats.org/drawingml/2006/main">
+                  <a:graphicData uri="http://schemas.microsoft.com/office/word/2010/wordprocessingShape">
+                    <wps:wsp>
+                      <wps:cNvCnPr/>
+                      <wps:spPr>
+                        <a:xfrm flipH="1">
+                          <a:off x="0" y="0"/>
+                          <a:ext cx="0" cy="134159"/>
+                        </a:xfrm>
+                        <a:prstGeom prst="line">
+                          <a:avLst/>
+                        </a:prstGeom>
+                        <a:ln>
+                          <a:solidFill>
+                            <a:schemeClr val="tx1"/>
+                          </a:solidFill>
+                        </a:ln>
+                      </wps:spPr>
+                      <wps:style>
+                        <a:lnRef idx="1">
+                          <a:schemeClr val="accent1"/>
+                        </a:lnRef>
+                        <a:fillRef idx="0">
+                          <a:schemeClr val="accent1"/>
+                        </a:fillRef>
+                        <a:effectRef idx="0">
+                          <a:schemeClr val="accent1"/>
+                        </a:effectRef>
+                        <a:fontRef idx="minor">
+                          <a:schemeClr val="tx1"/>
+                        </a:fontRef>
+                      </wps:style>
+                      <wps:bodyPr/>
+                    </wps:wsp>
+                  </a:graphicData>
+                </a:graphic>
+                <wp14:sizeRelH relativeFrom="margin">
+                  <wp14:pctWidth>0</wp14:pctWidth>
+                </wp14:sizeRelH>
+                <wp14:sizeRelV relativeFrom="margin">
+                  <wp14:pctHeight>0</wp14:pctHeight>
+                </wp14:sizeRelV>
+              </wp:anchor>
+            </w:drawing>
+          </mc:Choice>
+          <mc:Fallback>
+            <w:pict>
+              <v:line w14:anchorId="1E15176C" id="Conector recto 46" o:spid="_x0000_s1026" style="position:absolute;flip:x;z-index:251720704;visibility:visible;mso-wrap-style:square;mso-width-percent:0;mso-height-percent:0;mso-wrap-distance-left:9pt;mso-wrap-distance-top:0;mso-wrap-distance-right:9pt;mso-wrap-distance-bottom:0;mso-position-horizontal:absolute;mso-position-horizontal-relative:text;mso-position-vertical:absolute;mso-position-vertical-relative:text;mso-width-percent:0;mso-height-percent:0;mso-width-relative:margin;mso-height-relative:margin" from="140.95pt,14.35pt" to="140.95pt,24.9pt" o:gfxdata="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" strokecolor="black [3213]" strokeweight=".5pt">
+                <v:stroke joinstyle="miter"/>
+              </v:line>
+            </w:pict>
+          </mc:Fallback>
+        </mc:AlternateContent>
+      </w:r>
+      <w:r>
+        <w:rPr>
+          <w:rFonts w:ascii="Times New Roman" w:hAnsi="Times New Roman" w:cs="Times New Roman"/>
+          <w:noProof/>
+          <w:sz w:val="24"/>
+          <w:szCs w:val="24"/>
+        </w:rPr>
+        <mc:AlternateContent>
+          <mc:Choice Requires="wps">
+            <w:drawing>
+              <wp:anchor distT="0" distB="0" distL="114300" distR="114300" simplePos="0" relativeHeight="251718656" behindDoc="0" locked="0" layoutInCell="1" allowOverlap="1" wp14:anchorId="2E8AF245" wp14:editId="06E78A39">
+                <wp:simplePos x="0" y="0"/>
+                <wp:positionH relativeFrom="column">
+                  <wp:posOffset>1613540</wp:posOffset>
+                </wp:positionH>
+                <wp:positionV relativeFrom="paragraph">
+                  <wp:posOffset>189499</wp:posOffset>
+                </wp:positionV>
+                <wp:extent cx="0" cy="134159"/>
+                <wp:effectExtent l="0" t="0" r="38100" b="37465"/>
+                <wp:wrapNone/>
+                <wp:docPr id="45" name="Conector recto 45"/>
+                <wp:cNvGraphicFramePr/>
+                <a:graphic xmlns:a="http://schemas.openxmlformats.org/drawingml/2006/main">
+                  <a:graphicData uri="http://schemas.microsoft.com/office/word/2010/wordprocessingShape">
+                    <wps:wsp>
+                      <wps:cNvCnPr/>
+                      <wps:spPr>
+                        <a:xfrm flipH="1">
+                          <a:off x="0" y="0"/>
+                          <a:ext cx="0" cy="134159"/>
+                        </a:xfrm>
+                        <a:prstGeom prst="line">
+                          <a:avLst/>
+                        </a:prstGeom>
+                        <a:ln>
+                          <a:solidFill>
+                            <a:schemeClr val="tx1"/>
+                          </a:solidFill>
+                        </a:ln>
+                      </wps:spPr>
+                      <wps:style>
+                        <a:lnRef idx="1">
+                          <a:schemeClr val="accent1"/>
+                        </a:lnRef>
+                        <a:fillRef idx="0">
+                          <a:schemeClr val="accent1"/>
+                        </a:fillRef>
+                        <a:effectRef idx="0">
+                          <a:schemeClr val="accent1"/>
+                        </a:effectRef>
+                        <a:fontRef idx="minor">
+                          <a:schemeClr val="tx1"/>
+                        </a:fontRef>
+                      </wps:style>
+                      <wps:bodyPr/>
+                    </wps:wsp>
+                  </a:graphicData>
+                </a:graphic>
+                <wp14:sizeRelH relativeFrom="margin">
+                  <wp14:pctWidth>0</wp14:pctWidth>
+                </wp14:sizeRelH>
+                <wp14:sizeRelV relativeFrom="margin">
+                  <wp14:pctHeight>0</wp14:pctHeight>
+                </wp14:sizeRelV>
+              </wp:anchor>
+            </w:drawing>
+          </mc:Choice>
+          <mc:Fallback>
+            <w:pict>
+              <v:line w14:anchorId="3B41C5C8" id="Conector recto 45" o:spid="_x0000_s1026" style="position:absolute;flip:x;z-index:251718656;visibility:visible;mso-wrap-style:square;mso-width-percent:0;mso-height-percent:0;mso-wrap-distance-left:9pt;mso-wrap-distance-top:0;mso-wrap-distance-right:9pt;mso-wrap-distance-bottom:0;mso-position-horizontal:absolute;mso-position-horizontal-relative:text;mso-position-vertical:absolute;mso-position-vertical-relative:text;mso-width-percent:0;mso-height-percent:0;mso-width-relative:margin;mso-height-relative:margin" from="127.05pt,14.9pt" to="127.05pt,25.45pt" o:gfxdata="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" strokecolor="black [3213]" strokeweight=".5pt">
+                <v:stroke joinstyle="miter"/>
+              </v:line>
+            </w:pict>
+          </mc:Fallback>
+        </mc:AlternateContent>
+      </w:r>
+      <w:r>
+        <w:rPr>
+          <w:rFonts w:ascii="Times New Roman" w:hAnsi="Times New Roman" w:cs="Times New Roman"/>
+          <w:noProof/>
+          <w:sz w:val="24"/>
+          <w:szCs w:val="24"/>
+        </w:rPr>
+        <mc:AlternateContent>
+          <mc:Choice Requires="wps">
+            <w:drawing>
+              <wp:anchor distT="0" distB="0" distL="114300" distR="114300" simplePos="0" relativeHeight="251716608" behindDoc="0" locked="0" layoutInCell="1" allowOverlap="1" wp14:anchorId="4BFE843B" wp14:editId="1FFF37BE">
+                <wp:simplePos x="0" y="0"/>
+                <wp:positionH relativeFrom="column">
+                  <wp:posOffset>1433423</wp:posOffset>
+                </wp:positionH>
+                <wp:positionV relativeFrom="paragraph">
+                  <wp:posOffset>200025</wp:posOffset>
+                </wp:positionV>
+                <wp:extent cx="0" cy="130629"/>
+                <wp:effectExtent l="0" t="0" r="38100" b="22225"/>
+                <wp:wrapNone/>
+                <wp:docPr id="44" name="Conector recto 44"/>
+                <wp:cNvGraphicFramePr/>
+                <a:graphic xmlns:a="http://schemas.openxmlformats.org/drawingml/2006/main">
+                  <a:graphicData uri="http://schemas.microsoft.com/office/word/2010/wordprocessingShape">
+                    <wps:wsp>
+                      <wps:cNvCnPr/>
+                      <wps:spPr>
+                        <a:xfrm flipH="1">
+                          <a:off x="0" y="0"/>
+                          <a:ext cx="0" cy="130629"/>
+                        </a:xfrm>
+                        <a:prstGeom prst="line">
+                          <a:avLst/>
+                        </a:prstGeom>
+                        <a:ln>
+                          <a:solidFill>
+                            <a:schemeClr val="tx1"/>
+                          </a:solidFill>
+                        </a:ln>
+                      </wps:spPr>
+                      <wps:style>
+                        <a:lnRef idx="1">
+                          <a:schemeClr val="accent1"/>
+                        </a:lnRef>
+                        <a:fillRef idx="0">
+                          <a:schemeClr val="accent1"/>
+                        </a:fillRef>
+                        <a:effectRef idx="0">
+                          <a:schemeClr val="accent1"/>
+                        </a:effectRef>
+                        <a:fontRef idx="minor">
+                          <a:schemeClr val="tx1"/>
+                        </a:fontRef>
+                      </wps:style>
+                      <wps:bodyPr/>
+                    </wps:wsp>
+                  </a:graphicData>
+                </a:graphic>
+                <wp14:sizeRelH relativeFrom="margin">
+                  <wp14:pctWidth>0</wp14:pctWidth>
+                </wp14:sizeRelH>
+                <wp14:sizeRelV relativeFrom="margin">
+                  <wp14:pctHeight>0</wp14:pctHeight>
+                </wp14:sizeRelV>
+              </wp:anchor>
+            </w:drawing>
+          </mc:Choice>
+          <mc:Fallback>
+            <w:pict>
+              <v:line w14:anchorId="363DA72C" id="Conector recto 44" o:spid="_x0000_s1026" style="position:absolute;flip:x;z-index:251716608;visibility:visible;mso-wrap-style:square;mso-width-percent:0;mso-height-percent:0;mso-wrap-distance-left:9pt;mso-wrap-distance-top:0;mso-wrap-distance-right:9pt;mso-wrap-distance-bottom:0;mso-position-horizontal:absolute;mso-position-horizontal-relative:text;mso-position-vertical:absolute;mso-position-vertical-relative:text;mso-width-percent:0;mso-height-percent:0;mso-width-relative:margin;mso-height-relative:margin" from="112.85pt,15.75pt" to="112.85pt,26.05pt" o:gfxdata="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" strokecolor="black [3213]" strokeweight=".5pt">
+                <v:stroke joinstyle="miter"/>
+              </v:line>
+            </w:pict>
+          </mc:Fallback>
+        </mc:AlternateContent>
+      </w:r>
+      <w:r>
+        <w:rPr>
+          <w:rFonts w:ascii="Times New Roman" w:hAnsi="Times New Roman" w:cs="Times New Roman"/>
+          <w:sz w:val="24"/>
+          <w:szCs w:val="24"/>
+        </w:rPr>
+        <w:t xml:space="preserve">                                     F  T  T     T</w:t>
+      </w:r>
+    </w:p>
+    <w:p>
+      <w:pPr>
+        <w:spacing w:line="276" w:lineRule="auto"/>
+        <w:rPr>
+          <w:rFonts w:ascii="Times New Roman" w:hAnsi="Times New Roman" w:cs="Times New Roman"/>
+          <w:sz w:val="24"/>
+          <w:szCs w:val="24"/>
+        </w:rPr>
+      </w:pPr>
+      <w:r>
+        <w:rPr>
+          <w:rFonts w:ascii="Times New Roman" w:hAnsi="Times New Roman" w:cs="Times New Roman"/>
+          <w:noProof/>
+          <w:sz w:val="24"/>
+          <w:szCs w:val="24"/>
+        </w:rPr>
+        <mc:AlternateContent>
+          <mc:Choice Requires="wps">
+            <w:drawing>
+              <wp:anchor distT="0" distB="0" distL="114300" distR="114300" simplePos="0" relativeHeight="251728896" behindDoc="0" locked="0" layoutInCell="1" allowOverlap="1" wp14:anchorId="3FCB2702" wp14:editId="73A65F17">
+                <wp:simplePos x="0" y="0"/>
+                <wp:positionH relativeFrom="column">
+                  <wp:posOffset>2054656</wp:posOffset>
+                </wp:positionH>
+                <wp:positionV relativeFrom="paragraph">
+                  <wp:posOffset>181966</wp:posOffset>
+                </wp:positionV>
+                <wp:extent cx="0" cy="158873"/>
+                <wp:effectExtent l="0" t="0" r="38100" b="31750"/>
+                <wp:wrapNone/>
+                <wp:docPr id="50" name="Conector recto 50"/>
+                <wp:cNvGraphicFramePr/>
+                <a:graphic xmlns:a="http://schemas.openxmlformats.org/drawingml/2006/main">
+                  <a:graphicData uri="http://schemas.microsoft.com/office/word/2010/wordprocessingShape">
+                    <wps:wsp>
+                      <wps:cNvCnPr/>
+                      <wps:spPr>
+                        <a:xfrm flipH="1">
+                          <a:off x="0" y="0"/>
+                          <a:ext cx="0" cy="158873"/>
+                        </a:xfrm>
+                        <a:prstGeom prst="line">
+                          <a:avLst/>
+                        </a:prstGeom>
+                        <a:ln>
+                          <a:solidFill>
+                            <a:schemeClr val="tx1"/>
+                          </a:solidFill>
+                        </a:ln>
+                      </wps:spPr>
+                      <wps:style>
+                        <a:lnRef idx="1">
+                          <a:schemeClr val="accent1"/>
+                        </a:lnRef>
+                        <a:fillRef idx="0">
+                          <a:schemeClr val="accent1"/>
+                        </a:fillRef>
+                        <a:effectRef idx="0">
+                          <a:schemeClr val="accent1"/>
+                        </a:effectRef>
+                        <a:fontRef idx="minor">
+                          <a:schemeClr val="tx1"/>
+                        </a:fontRef>
+                      </wps:style>
+                      <wps:bodyPr/>
+                    </wps:wsp>
+                  </a:graphicData>
+                </a:graphic>
+                <wp14:sizeRelH relativeFrom="margin">
+                  <wp14:pctWidth>0</wp14:pctWidth>
+                </wp14:sizeRelH>
+                <wp14:sizeRelV relativeFrom="margin">
+                  <wp14:pctHeight>0</wp14:pctHeight>
+                </wp14:sizeRelV>
+              </wp:anchor>
+            </w:drawing>
+          </mc:Choice>
+          <mc:Fallback>
+            <w:pict>
+              <v:line w14:anchorId="28E923E6" id="Conector recto 50" o:spid="_x0000_s1026" style="position:absolute;flip:x;z-index:251728896;visibility:visible;mso-wrap-style:square;mso-width-percent:0;mso-height-percent:0;mso-wrap-distance-left:9pt;mso-wrap-distance-top:0;mso-wrap-distance-right:9pt;mso-wrap-distance-bottom:0;mso-position-horizontal:absolute;mso-position-horizontal-relative:text;mso-position-vertical:absolute;mso-position-vertical-relative:text;mso-width-percent:0;mso-height-percent:0;mso-width-relative:margin;mso-height-relative:margin" from="161.8pt,14.35pt" to="161.8pt,26.85pt" o:gfxdata="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" strokecolor="black [3213]" strokeweight=".5pt">
+                <v:stroke joinstyle="miter"/>
+              </v:line>
+            </w:pict>
+          </mc:Fallback>
+        </mc:AlternateContent>
+      </w:r>
+      <w:r>
+        <w:rPr>
+          <w:rFonts w:ascii="Times New Roman" w:hAnsi="Times New Roman" w:cs="Times New Roman"/>
+          <w:noProof/>
+          <w:sz w:val="24"/>
+          <w:szCs w:val="24"/>
+        </w:rPr>
+        <mc:AlternateContent>
+          <mc:Choice Requires="wps">
+            <w:drawing>
+              <wp:anchor distT="0" distB="0" distL="114300" distR="114300" simplePos="0" relativeHeight="251726848" behindDoc="0" locked="0" layoutInCell="1" allowOverlap="1" wp14:anchorId="36CFDD47" wp14:editId="3899F47B">
+                <wp:simplePos x="0" y="0"/>
+                <wp:positionH relativeFrom="column">
+                  <wp:posOffset>1786912</wp:posOffset>
+                </wp:positionH>
+                <wp:positionV relativeFrom="paragraph">
+                  <wp:posOffset>136635</wp:posOffset>
+                </wp:positionV>
+                <wp:extent cx="0" cy="155342"/>
+                <wp:effectExtent l="0" t="0" r="38100" b="35560"/>
+                <wp:wrapNone/>
+                <wp:docPr id="49" name="Conector recto 49"/>
+                <wp:cNvGraphicFramePr/>
+                <a:graphic xmlns:a="http://schemas.openxmlformats.org/drawingml/2006/main">
+                  <a:graphicData uri="http://schemas.microsoft.com/office/word/2010/wordprocessingShape">
+                    <wps:wsp>
+                      <wps:cNvCnPr/>
+                      <wps:spPr>
+                        <a:xfrm flipH="1">
+                          <a:off x="0" y="0"/>
+                          <a:ext cx="0" cy="155342"/>
+                        </a:xfrm>
+                        <a:prstGeom prst="line">
+                          <a:avLst/>
+                        </a:prstGeom>
+                        <a:ln>
+                          <a:solidFill>
+                            <a:schemeClr val="tx1"/>
+                          </a:solidFill>
+                        </a:ln>
+                      </wps:spPr>
+                      <wps:style>
+                        <a:lnRef idx="1">
+                          <a:schemeClr val="accent1"/>
+                        </a:lnRef>
+                        <a:fillRef idx="0">
+                          <a:schemeClr val="accent1"/>
+                        </a:fillRef>
+                        <a:effectRef idx="0">
+                          <a:schemeClr val="accent1"/>
+                        </a:effectRef>
+                        <a:fontRef idx="minor">
+                          <a:schemeClr val="tx1"/>
+                        </a:fontRef>
+                      </wps:style>
+                      <wps:bodyPr/>
+                    </wps:wsp>
+                  </a:graphicData>
+                </a:graphic>
+                <wp14:sizeRelH relativeFrom="margin">
+                  <wp14:pctWidth>0</wp14:pctWidth>
+                </wp14:sizeRelH>
+                <wp14:sizeRelV relativeFrom="margin">
+                  <wp14:pctHeight>0</wp14:pctHeight>
+                </wp14:sizeRelV>
+              </wp:anchor>
+            </w:drawing>
+          </mc:Choice>
+          <mc:Fallback>
+            <w:pict>
+              <v:line w14:anchorId="6511E55B" id="Conector recto 49" o:spid="_x0000_s1026" style="position:absolute;flip:x;z-index:251726848;visibility:visible;mso-wrap-style:square;mso-width-percent:0;mso-height-percent:0;mso-wrap-distance-left:9pt;mso-wrap-distance-top:0;mso-wrap-distance-right:9pt;mso-wrap-distance-bottom:0;mso-position-horizontal:absolute;mso-position-horizontal-relative:text;mso-position-vertical:absolute;mso-position-vertical-relative:text;mso-width-percent:0;mso-height-percent:0;mso-width-relative:margin;mso-height-relative:margin" from="140.7pt,10.75pt" to="140.7pt,23pt" o:gfxdata="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" strokecolor="black [3213]" strokeweight=".5pt">
+                <v:stroke joinstyle="miter"/>
+              </v:line>
+            </w:pict>
+          </mc:Fallback>
+        </mc:AlternateContent>
+      </w:r>
+      <w:r>
+        <w:rPr>
+          <w:rFonts w:ascii="Times New Roman" w:hAnsi="Times New Roman" w:cs="Times New Roman"/>
+          <w:noProof/>
+          <w:sz w:val="24"/>
+          <w:szCs w:val="24"/>
+        </w:rPr>
+        <mc:AlternateContent>
+          <mc:Choice Requires="wps">
+            <w:drawing>
+              <wp:anchor distT="0" distB="0" distL="114300" distR="114300" simplePos="0" relativeHeight="251724800" behindDoc="0" locked="0" layoutInCell="1" allowOverlap="1" wp14:anchorId="5FF8F2B0" wp14:editId="157A7BC1">
+                <wp:simplePos x="0" y="0"/>
+                <wp:positionH relativeFrom="column">
+                  <wp:posOffset>1585296</wp:posOffset>
+                </wp:positionH>
+                <wp:positionV relativeFrom="paragraph">
+                  <wp:posOffset>179001</wp:posOffset>
+                </wp:positionV>
+                <wp:extent cx="0" cy="137690"/>
+                <wp:effectExtent l="0" t="0" r="38100" b="34290"/>
+                <wp:wrapNone/>
+                <wp:docPr id="48" name="Conector recto 48"/>
+                <wp:cNvGraphicFramePr/>
+                <a:graphic xmlns:a="http://schemas.openxmlformats.org/drawingml/2006/main">
+                  <a:graphicData uri="http://schemas.microsoft.com/office/word/2010/wordprocessingShape">
+                    <wps:wsp>
+                      <wps:cNvCnPr/>
+                      <wps:spPr>
+                        <a:xfrm flipH="1">
+                          <a:off x="0" y="0"/>
+                          <a:ext cx="0" cy="137690"/>
+                        </a:xfrm>
+                        <a:prstGeom prst="line">
+                          <a:avLst/>
+                        </a:prstGeom>
+                        <a:ln>
+                          <a:solidFill>
+                            <a:schemeClr val="tx1"/>
+                          </a:solidFill>
+                        </a:ln>
+                      </wps:spPr>
+                      <wps:style>
+                        <a:lnRef idx="1">
+                          <a:schemeClr val="accent1"/>
+                        </a:lnRef>
+                        <a:fillRef idx="0">
+                          <a:schemeClr val="accent1"/>
+                        </a:fillRef>
+                        <a:effectRef idx="0">
+                          <a:schemeClr val="accent1"/>
+                        </a:effectRef>
+                        <a:fontRef idx="minor">
+                          <a:schemeClr val="tx1"/>
+                        </a:fontRef>
+                      </wps:style>
+                      <wps:bodyPr/>
+                    </wps:wsp>
+                  </a:graphicData>
+                </a:graphic>
+                <wp14:sizeRelH relativeFrom="margin">
+                  <wp14:pctWidth>0</wp14:pctWidth>
+                </wp14:sizeRelH>
+                <wp14:sizeRelV relativeFrom="margin">
+                  <wp14:pctHeight>0</wp14:pctHeight>
+                </wp14:sizeRelV>
+              </wp:anchor>
+            </w:drawing>
+          </mc:Choice>
+          <mc:Fallback>
+            <w:pict>
+              <v:line w14:anchorId="0602174F" id="Conector recto 48" o:spid="_x0000_s1026" style="position:absolute;flip:x;z-index:251724800;visibility:visible;mso-wrap-style:square;mso-width-percent:0;mso-height-percent:0;mso-wrap-distance-left:9pt;mso-wrap-distance-top:0;mso-wrap-distance-right:9pt;mso-wrap-distance-bottom:0;mso-position-horizontal:absolute;mso-position-horizontal-relative:text;mso-position-vertical:absolute;mso-position-vertical-relative:text;mso-width-percent:0;mso-height-percent:0;mso-width-relative:margin;mso-height-relative:margin" from="124.85pt,14.1pt" to="124.85pt,24.95pt" o:gfxdata="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" strokecolor="black [3213]" strokeweight=".5pt">
+                <v:stroke joinstyle="miter"/>
+              </v:line>
+            </w:pict>
+          </mc:Fallback>
+        </mc:AlternateContent>
+      </w:r>
+      <w:r>
+        <w:rPr>
+          <w:rFonts w:ascii="Times New Roman" w:hAnsi="Times New Roman" w:cs="Times New Roman"/>
+          <w:sz w:val="24"/>
+          <w:szCs w:val="24"/>
+        </w:rPr>
+        <w:t xml:space="preserve">                                    id  F   *     F</w:t>
+      </w:r>
+    </w:p>
+    <w:p>
+      <w:pPr>
+        <w:spacing w:line="276" w:lineRule="auto"/>
+        <w:rPr>
+          <w:rFonts w:ascii="Times New Roman" w:hAnsi="Times New Roman" w:cs="Times New Roman"/>
+          <w:sz w:val="24"/>
+          <w:szCs w:val="24"/>
+        </w:rPr>
+      </w:pPr>
+      <w:r>
+        <w:rPr>
+          <w:rFonts w:ascii="Times New Roman" w:hAnsi="Times New Roman" w:cs="Times New Roman"/>
+          <w:sz w:val="24"/>
+          <w:szCs w:val="24"/>
+        </w:rPr>
+        <w:t xml:space="preserve">                                        id   F    id</w:t>
+      </w:r>
     </w:p>
     <w:p>
       <w:pPr>
@@ -1530,17 +4309,7 @@
           <w:sz w:val="24"/>
           <w:szCs w:val="24"/>
         </w:rPr>
-        <w:t>Expresio</w:t>
-      </w:r>
-      <w:r>
-        <w:rPr>
-          <w:rFonts w:ascii="Times New Roman" w:hAnsi="Times New Roman" w:cs="Times New Roman"/>
-          <w:b/>
-          <w:bCs/>
-          <w:sz w:val="24"/>
-          <w:szCs w:val="24"/>
-        </w:rPr>
-        <w:t>nes aritméticas</w:t>
+        <w:t>Expresiones aritméticas</w:t>
       </w:r>
     </w:p>
     <w:p>
@@ -1640,6 +4409,41 @@
           <w:sz w:val="24"/>
           <w:szCs w:val="24"/>
         </w:rPr>
+        <w:t xml:space="preserve"> inteleon</w:t>
+      </w:r>
+      <w:proofErr w:type="gramEnd"/>
+      <w:r>
+        <w:rPr>
+          <w:rFonts w:ascii="Times New Roman" w:hAnsi="Times New Roman" w:cs="Times New Roman"/>
+          <w:sz w:val="24"/>
+          <w:szCs w:val="24"/>
+        </w:rPr>
+        <w:t>:</w:t>
+      </w:r>
+      <w:r>
+        <w:rPr>
+          <w:rFonts w:ascii="Times New Roman" w:hAnsi="Times New Roman" w:cs="Times New Roman"/>
+          <w:sz w:val="24"/>
+          <w:szCs w:val="24"/>
+        </w:rPr>
+        <w:t xml:space="preserve">10 </w:t>
+      </w:r>
+      <w:proofErr w:type="spellStart"/>
+      <w:r>
+        <w:rPr>
+          <w:rFonts w:ascii="Times New Roman" w:hAnsi="Times New Roman" w:cs="Times New Roman"/>
+          <w:sz w:val="24"/>
+          <w:szCs w:val="24"/>
+        </w:rPr>
+        <w:t>pluser</w:t>
+      </w:r>
+      <w:proofErr w:type="spellEnd"/>
+      <w:r>
+        <w:rPr>
+          <w:rFonts w:ascii="Times New Roman" w:hAnsi="Times New Roman" w:cs="Times New Roman"/>
+          <w:sz w:val="24"/>
+          <w:szCs w:val="24"/>
+        </w:rPr>
         <w:t xml:space="preserve"> </w:t>
       </w:r>
       <w:r>
@@ -1648,58 +4452,7 @@
           <w:sz w:val="24"/>
           <w:szCs w:val="24"/>
         </w:rPr>
-        <w:t>inteleon</w:t>
-      </w:r>
-      <w:proofErr w:type="gramEnd"/>
-      <w:r>
-        <w:rPr>
-          <w:rFonts w:ascii="Times New Roman" w:hAnsi="Times New Roman" w:cs="Times New Roman"/>
-          <w:sz w:val="24"/>
-          <w:szCs w:val="24"/>
-        </w:rPr>
-        <w:t>:</w:t>
-      </w:r>
-      <w:r>
-        <w:rPr>
-          <w:rFonts w:ascii="Times New Roman" w:hAnsi="Times New Roman" w:cs="Times New Roman"/>
-          <w:sz w:val="24"/>
-          <w:szCs w:val="24"/>
-        </w:rPr>
-        <w:t xml:space="preserve">10 </w:t>
-      </w:r>
-      <w:proofErr w:type="spellStart"/>
-      <w:r>
-        <w:rPr>
-          <w:rFonts w:ascii="Times New Roman" w:hAnsi="Times New Roman" w:cs="Times New Roman"/>
-          <w:sz w:val="24"/>
-          <w:szCs w:val="24"/>
-        </w:rPr>
-        <w:t>pluser</w:t>
-      </w:r>
-      <w:proofErr w:type="spellEnd"/>
-      <w:r>
-        <w:rPr>
-          <w:rFonts w:ascii="Times New Roman" w:hAnsi="Times New Roman" w:cs="Times New Roman"/>
-          <w:sz w:val="24"/>
-          <w:szCs w:val="24"/>
-        </w:rPr>
-        <w:t xml:space="preserve"> </w:t>
-      </w:r>
-      <w:r>
-        <w:rPr>
-          <w:rFonts w:ascii="Times New Roman" w:hAnsi="Times New Roman" w:cs="Times New Roman"/>
-          <w:sz w:val="24"/>
-          <w:szCs w:val="24"/>
-        </w:rPr>
-        <w:t xml:space="preserve"> </w:t>
-      </w:r>
-      <w:r>
-        <w:rPr>
-          <w:rFonts w:ascii="Times New Roman" w:hAnsi="Times New Roman" w:cs="Times New Roman"/>
-          <w:sz w:val="24"/>
-          <w:szCs w:val="24"/>
-        </w:rPr>
-        <w:t>inteleon:</w:t>
+        <w:t xml:space="preserve"> inteleon:</w:t>
       </w:r>
       <w:r>
         <w:rPr>
@@ -1930,15 +4683,7 @@
           <w:sz w:val="24"/>
           <w:szCs w:val="24"/>
         </w:rPr>
-        <w:t xml:space="preserve">Sintaxis: VARIABLE = OPERANDO </w:t>
-      </w:r>
-      <w:r>
-        <w:rPr>
-          <w:rFonts w:ascii="Times New Roman" w:hAnsi="Times New Roman" w:cs="Times New Roman"/>
-          <w:sz w:val="24"/>
-          <w:szCs w:val="24"/>
-        </w:rPr>
-        <w:t>OPERADOR_GRELACIONAL OPERANDO;</w:t>
+        <w:t>Sintaxis: VARIABLE = OPERANDO OPERADOR_GRELACIONAL OPERANDO;</w:t>
       </w:r>
     </w:p>
     <w:p>
@@ -2301,15 +5046,7 @@
           <w:sz w:val="24"/>
           <w:szCs w:val="24"/>
         </w:rPr>
-        <w:t xml:space="preserve"> </w:t>
-      </w:r>
-      <w:r>
-        <w:rPr>
-          <w:rFonts w:ascii="Times New Roman" w:hAnsi="Times New Roman" w:cs="Times New Roman"/>
-          <w:sz w:val="24"/>
-          <w:szCs w:val="24"/>
-        </w:rPr>
-        <w:t>inteleon:</w:t>
+        <w:t xml:space="preserve"> inteleon:</w:t>
       </w:r>
       <w:r>
         <w:rPr>
@@ -2355,15 +5092,7 @@
           <w:sz w:val="24"/>
           <w:szCs w:val="24"/>
         </w:rPr>
-        <w:t>po</w:t>
-      </w:r>
-      <w:r>
-        <w:rPr>
-          <w:rFonts w:ascii="Times New Roman" w:hAnsi="Times New Roman" w:cs="Times New Roman"/>
-          <w:sz w:val="24"/>
-          <w:szCs w:val="24"/>
-        </w:rPr>
-        <w:t>ke</w:t>
+        <w:t>poke</w:t>
       </w:r>
       <w:proofErr w:type="spellEnd"/>
       <w:r>

</xml_diff>